<commit_message>
Started notes on Parametric Equations
</commit_message>
<xml_diff>
--- a/year2/MAT2615/Notes for MAT2615.docx
+++ b/year2/MAT2615/Notes for MAT2615.docx
@@ -1,6 +1,6 @@
 
 <file path=word/document.xml><?xml version="1.0" encoding="utf-8"?>
-<w:document xmlns:wpc="http://schemas.microsoft.com/office/word/2010/wordprocessingCanvas" xmlns:cx="http://schemas.microsoft.com/office/drawing/2014/chartex" xmlns:cx1="http://schemas.microsoft.com/office/drawing/2015/9/8/chartex" xmlns:cx2="http://schemas.microsoft.com/office/drawing/2015/10/21/chartex" xmlns:cx3="http://schemas.microsoft.com/office/drawing/2016/5/9/chartex" xmlns:cx4="http://schemas.microsoft.com/office/drawing/2016/5/10/chartex" xmlns:cx5="http://schemas.microsoft.com/office/drawing/2016/5/11/chartex" xmlns:cx6="http://schemas.microsoft.com/office/drawing/2016/5/12/chartex" xmlns:cx7="http://schemas.microsoft.com/office/drawing/2016/5/13/chartex" xmlns:cx8="http://schemas.microsoft.com/office/drawing/2016/5/14/chartex" xmlns:mc="http://schemas.openxmlformats.org/markup-compatibility/2006" xmlns:aink="http://schemas.microsoft.com/office/drawing/2016/ink" xmlns:am3d="http://schemas.microsoft.com/office/drawing/2017/model3d" xmlns:o="urn:schemas-microsoft-com:office:office" xmlns:r="http://schemas.openxmlformats.org/officeDocument/2006/relationships" xmlns:m="http://schemas.openxmlformats.org/officeDocument/2006/math" xmlns:v="urn:schemas-microsoft-com:vml" xmlns:wp14="http://schemas.microsoft.com/office/word/2010/wordprocessingDrawing" xmlns:wp="http://schemas.openxmlformats.org/drawingml/2006/wordprocessingDrawing" xmlns:w10="urn:schemas-microsoft-com:office:word" xmlns:w="http://schemas.openxmlformats.org/wordprocessingml/2006/main" xmlns:w14="http://schemas.microsoft.com/office/word/2010/wordml" xmlns:w15="http://schemas.microsoft.com/office/word/2012/wordml" xmlns:w16cex="http://schemas.microsoft.com/office/word/2018/wordml/cex" xmlns:w16cid="http://schemas.microsoft.com/office/word/2016/wordml/cid" xmlns:w16="http://schemas.microsoft.com/office/word/2018/wordml" xmlns:w16se="http://schemas.microsoft.com/office/word/2015/wordml/symex" xmlns:wpg="http://schemas.microsoft.com/office/word/2010/wordprocessingGroup" xmlns:wpi="http://schemas.microsoft.com/office/word/2010/wordprocessingInk" xmlns:wne="http://schemas.microsoft.com/office/word/2006/wordml" xmlns:wps="http://schemas.microsoft.com/office/word/2010/wordprocessingShape" mc:Ignorable="w14 w15 w16se w16cid w16 w16cex wp14">
+<w:document xmlns:wpc="http://schemas.microsoft.com/office/word/2010/wordprocessingCanvas" xmlns:cx="http://schemas.microsoft.com/office/drawing/2014/chartex" xmlns:cx1="http://schemas.microsoft.com/office/drawing/2015/9/8/chartex" xmlns:cx2="http://schemas.microsoft.com/office/drawing/2015/10/21/chartex" xmlns:cx3="http://schemas.microsoft.com/office/drawing/2016/5/9/chartex" xmlns:cx4="http://schemas.microsoft.com/office/drawing/2016/5/10/chartex" xmlns:cx5="http://schemas.microsoft.com/office/drawing/2016/5/11/chartex" xmlns:cx6="http://schemas.microsoft.com/office/drawing/2016/5/12/chartex" xmlns:cx7="http://schemas.microsoft.com/office/drawing/2016/5/13/chartex" xmlns:cx8="http://schemas.microsoft.com/office/drawing/2016/5/14/chartex" xmlns:mc="http://schemas.openxmlformats.org/markup-compatibility/2006" xmlns:aink="http://schemas.microsoft.com/office/drawing/2016/ink" xmlns:am3d="http://schemas.microsoft.com/office/drawing/2017/model3d" xmlns:o="urn:schemas-microsoft-com:office:office" xmlns:r="http://schemas.openxmlformats.org/officeDocument/2006/relationships" xmlns:m="http://schemas.openxmlformats.org/officeDocument/2006/math" xmlns:v="urn:schemas-microsoft-com:vml" xmlns:wp14="http://schemas.microsoft.com/office/word/2010/wordprocessingDrawing" xmlns:wp="http://schemas.openxmlformats.org/drawingml/2006/wordprocessingDrawing" xmlns:w10="urn:schemas-microsoft-com:office:word" xmlns:w="http://schemas.openxmlformats.org/wordprocessingml/2006/main" xmlns:w14="http://schemas.microsoft.com/office/word/2010/wordml" xmlns:w15="http://schemas.microsoft.com/office/word/2012/wordml" xmlns:w16cid="http://schemas.microsoft.com/office/word/2016/wordml/cid" xmlns:w16se="http://schemas.microsoft.com/office/word/2015/wordml/symex" xmlns:wpg="http://schemas.microsoft.com/office/word/2010/wordprocessingGroup" xmlns:wpi="http://schemas.microsoft.com/office/word/2010/wordprocessingInk" xmlns:wne="http://schemas.microsoft.com/office/word/2006/wordml" xmlns:wps="http://schemas.microsoft.com/office/word/2010/wordprocessingShape" mc:Ignorable="w14 w15 w16se w16cid wp14">
   <w:body>
     <w:p>
       <w:pPr>
@@ -345,7 +345,21 @@
         <w:rPr>
           <w:rFonts w:ascii="Consolas" w:hAnsi="Consolas"/>
         </w:rPr>
-        <w:t>Functions (visualisation, Rn-Rp)</w:t>
+        <w:t>Functions (visualisation, Rn-</w:t>
+      </w:r>
+      <w:proofErr w:type="spellStart"/>
+      <w:r>
+        <w:rPr>
+          <w:rFonts w:ascii="Consolas" w:hAnsi="Consolas"/>
+        </w:rPr>
+        <w:t>Rp</w:t>
+      </w:r>
+      <w:proofErr w:type="spellEnd"/>
+      <w:r>
+        <w:rPr>
+          <w:rFonts w:ascii="Consolas" w:hAnsi="Consolas"/>
+        </w:rPr>
+        <w:t>)</w:t>
       </w:r>
     </w:p>
     <w:p>
@@ -392,13 +406,7 @@
         <w:rPr>
           <w:rFonts w:ascii="Consolas" w:hAnsi="Consolas"/>
         </w:rPr>
-        <w:t>Limits and Continuity (R-R functions, Rn-R functions, Real Valued functions, Limits along curves, Vector</w:t>
-      </w:r>
-      <w:r>
-        <w:rPr>
-          <w:rFonts w:ascii="Consolas" w:hAnsi="Consolas"/>
-        </w:rPr>
-        <w:t xml:space="preserve"> Valued functions</w:t>
+        <w:t>Limits and Continuity (R-R functions, Rn-R functions, Real Valued functions, Limits along curves, Vector Valued functions</w:t>
       </w:r>
       <w:r>
         <w:rPr>
@@ -441,13 +449,7 @@
         <w:rPr>
           <w:rFonts w:ascii="Consolas" w:hAnsi="Consolas"/>
         </w:rPr>
-        <w:t xml:space="preserve">Derivatives </w:t>
-      </w:r>
-      <w:r>
-        <w:rPr>
-          <w:rFonts w:ascii="Consolas" w:hAnsi="Consolas"/>
-        </w:rPr>
-        <w:t>Real Valued functions</w:t>
+        <w:t>Derivatives Real Valued functions</w:t>
       </w:r>
       <w:r>
         <w:rPr>
@@ -490,13 +492,7 @@
         <w:rPr>
           <w:rFonts w:ascii="Consolas" w:hAnsi="Consolas"/>
         </w:rPr>
-        <w:t>Vector</w:t>
-      </w:r>
-      <w:r>
-        <w:rPr>
-          <w:rFonts w:ascii="Consolas" w:hAnsi="Consolas"/>
-        </w:rPr>
-        <w:t xml:space="preserve"> Valued functions</w:t>
+        <w:t>Vector Valued functions</w:t>
       </w:r>
       <w:r>
         <w:rPr>
@@ -545,19 +541,7 @@
         <w:rPr>
           <w:rFonts w:ascii="Consolas" w:hAnsi="Consolas"/>
         </w:rPr>
-        <w:t>Derivatives Real Valued functions (</w:t>
-      </w:r>
-      <w:r>
-        <w:rPr>
-          <w:rFonts w:ascii="Consolas" w:hAnsi="Consolas"/>
-        </w:rPr>
-        <w:t>Several</w:t>
-      </w:r>
-      <w:r>
-        <w:rPr>
-          <w:rFonts w:ascii="Consolas" w:hAnsi="Consolas"/>
-        </w:rPr>
-        <w:t xml:space="preserve"> Variable</w:t>
+        <w:t>Derivatives Real Valued functions (Several Variable</w:t>
       </w:r>
       <w:r>
         <w:rPr>
@@ -575,55 +559,7 @@
         <w:rPr>
           <w:rFonts w:ascii="Consolas" w:hAnsi="Consolas"/>
         </w:rPr>
-        <w:t xml:space="preserve"> (</w:t>
-      </w:r>
-      <w:r>
-        <w:rPr>
-          <w:rFonts w:ascii="Consolas" w:hAnsi="Consolas"/>
-        </w:rPr>
-        <w:t>Rn-R functions</w:t>
-      </w:r>
-      <w:r>
-        <w:rPr>
-          <w:rFonts w:ascii="Consolas" w:hAnsi="Consolas"/>
-        </w:rPr>
-        <w:t xml:space="preserve">, Gradient of </w:t>
-      </w:r>
-      <w:r>
-        <w:rPr>
-          <w:rFonts w:ascii="Consolas" w:hAnsi="Consolas"/>
-        </w:rPr>
-        <w:t>Rn-R functions</w:t>
-      </w:r>
-      <w:r>
-        <w:rPr>
-          <w:rFonts w:ascii="Consolas" w:hAnsi="Consolas"/>
-        </w:rPr>
-        <w:t xml:space="preserve">, Differentiability of </w:t>
-      </w:r>
-      <w:r>
-        <w:rPr>
-          <w:rFonts w:ascii="Consolas" w:hAnsi="Consolas"/>
-        </w:rPr>
-        <w:t>Rn-R functions</w:t>
-      </w:r>
-      <w:r>
-        <w:rPr>
-          <w:rFonts w:ascii="Consolas" w:hAnsi="Consolas"/>
-        </w:rPr>
-        <w:t xml:space="preserve">, Chain Rule, Directional Derivatives </w:t>
-      </w:r>
-      <w:r>
-        <w:rPr>
-          <w:rFonts w:ascii="Consolas" w:hAnsi="Consolas"/>
-        </w:rPr>
-        <w:t>Rn-R functions</w:t>
-      </w:r>
-      <w:r>
-        <w:rPr>
-          <w:rFonts w:ascii="Consolas" w:hAnsi="Consolas"/>
-        </w:rPr>
-        <w:t>, Potential Functions</w:t>
+        <w:t xml:space="preserve"> (Rn-R functions, Gradient of Rn-R functions, Differentiability of Rn-R functions, Chain Rule, Directional Derivatives Rn-R functions, Potential Functions</w:t>
       </w:r>
       <w:r>
         <w:rPr>
@@ -673,19 +609,7 @@
         <w:rPr>
           <w:rFonts w:ascii="Consolas" w:hAnsi="Consolas"/>
         </w:rPr>
-        <w:t xml:space="preserve">Taylor Polynomials (R-R functions, </w:t>
-      </w:r>
-      <w:r>
-        <w:rPr>
-          <w:rFonts w:ascii="Consolas" w:hAnsi="Consolas"/>
-        </w:rPr>
-        <w:t>Rn-R functions</w:t>
-      </w:r>
-      <w:r>
-        <w:rPr>
-          <w:rFonts w:ascii="Consolas" w:hAnsi="Consolas"/>
-        </w:rPr>
-        <w:t>)</w:t>
+        <w:t>Taylor Polynomials (R-R functions, Rn-R functions)</w:t>
       </w:r>
     </w:p>
     <w:p>
@@ -858,15 +782,1967 @@
     </w:p>
     <w:p>
       <w:pPr>
-        <w:spacing w:after="0"/>
-        <w:rPr>
-          <w:rFonts w:ascii="Consolas" w:hAnsi="Consolas"/>
-        </w:rPr>
-      </w:pPr>
-    </w:p>
-    <w:p>
-      <w:pPr>
-        <w:spacing w:after="0"/>
+        <w:tabs>
+          <w:tab w:val="left" w:pos="5385"/>
+        </w:tabs>
+        <w:spacing w:after="0"/>
+        <w:rPr>
+          <w:rFonts w:ascii="Consolas" w:hAnsi="Consolas"/>
+        </w:rPr>
+      </w:pPr>
+      <w:r>
+        <w:rPr>
+          <w:rFonts w:ascii="Consolas" w:hAnsi="Consolas"/>
+        </w:rPr>
+        <w:tab/>
+      </w:r>
+    </w:p>
+    <w:p>
+      <w:pPr>
+        <w:tabs>
+          <w:tab w:val="left" w:pos="5385"/>
+        </w:tabs>
+        <w:spacing w:after="0"/>
+        <w:rPr>
+          <w:rFonts w:ascii="Consolas" w:hAnsi="Consolas"/>
+        </w:rPr>
+      </w:pPr>
+    </w:p>
+    <w:p>
+      <w:pPr>
+        <w:tabs>
+          <w:tab w:val="left" w:pos="5385"/>
+        </w:tabs>
+        <w:spacing w:after="0"/>
+        <w:rPr>
+          <w:rFonts w:ascii="Consolas" w:hAnsi="Consolas"/>
+          <w:b/>
+          <w:bCs/>
+        </w:rPr>
+      </w:pPr>
+      <w:r>
+        <w:rPr>
+          <w:rFonts w:ascii="Consolas" w:hAnsi="Consolas"/>
+          <w:b/>
+          <w:bCs/>
+        </w:rPr>
+        <w:lastRenderedPageBreak/>
+        <w:t>Lesson 1</w:t>
+      </w:r>
+    </w:p>
+    <w:p>
+      <w:pPr>
+        <w:tabs>
+          <w:tab w:val="left" w:pos="5385"/>
+        </w:tabs>
+        <w:spacing w:after="0"/>
+        <w:rPr>
+          <w:rFonts w:ascii="Consolas" w:hAnsi="Consolas"/>
+        </w:rPr>
+      </w:pPr>
+      <w:r>
+        <w:rPr>
+          <w:rFonts w:ascii="Consolas" w:hAnsi="Consolas"/>
+        </w:rPr>
+        <w:t>Paramet</w:t>
+      </w:r>
+      <w:r>
+        <w:rPr>
+          <w:rFonts w:ascii="Consolas" w:hAnsi="Consolas"/>
+        </w:rPr>
+        <w:t>r</w:t>
+      </w:r>
+      <w:r>
+        <w:rPr>
+          <w:rFonts w:ascii="Consolas" w:hAnsi="Consolas"/>
+        </w:rPr>
+        <w:t>ic Equations</w:t>
+      </w:r>
+    </w:p>
+    <w:p>
+      <w:pPr>
+        <w:tabs>
+          <w:tab w:val="left" w:pos="5385"/>
+        </w:tabs>
+        <w:spacing w:after="0"/>
+        <w:rPr>
+          <w:rFonts w:ascii="Consolas" w:hAnsi="Consolas"/>
+        </w:rPr>
+      </w:pPr>
+    </w:p>
+    <w:p>
+      <w:pPr>
+        <w:spacing w:after="0"/>
+        <w:rPr>
+          <w:rFonts w:ascii="Consolas" w:hAnsi="Consolas"/>
+        </w:rPr>
+      </w:pPr>
+      <w:r>
+        <w:rPr>
+          <w:rFonts w:ascii="Consolas" w:hAnsi="Consolas"/>
+        </w:rPr>
+        <w:t xml:space="preserve">A parametric equation is where the x and y coordinates are both written in terms of another letter. This is called a parameter and is usually given the letter t or </w:t>
+      </w:r>
+      <m:oMath>
+        <m:r>
+          <w:rPr>
+            <w:rFonts w:ascii="Cambria Math" w:hAnsi="Cambria Math"/>
+          </w:rPr>
+          <m:t>θ</m:t>
+        </m:r>
+      </m:oMath>
+      <w:r>
+        <w:rPr>
+          <w:rFonts w:ascii="Consolas" w:hAnsi="Consolas"/>
+        </w:rPr>
+        <w:t>. (</w:t>
+      </w:r>
+      <m:oMath>
+        <m:r>
+          <w:rPr>
+            <w:rFonts w:ascii="Cambria Math" w:hAnsi="Cambria Math"/>
+          </w:rPr>
+          <m:t>θ</m:t>
+        </m:r>
+      </m:oMath>
+      <w:r>
+        <w:rPr>
+          <w:rFonts w:ascii="Consolas" w:hAnsi="Consolas"/>
+        </w:rPr>
+        <w:t xml:space="preserve"> is normally used when the parameter is an </w:t>
+      </w:r>
+      <w:proofErr w:type="gramStart"/>
+      <w:r>
+        <w:rPr>
+          <w:rFonts w:ascii="Consolas" w:hAnsi="Consolas"/>
+        </w:rPr>
+        <w:t>angle, and</w:t>
+      </w:r>
+      <w:proofErr w:type="gramEnd"/>
+      <w:r>
+        <w:rPr>
+          <w:rFonts w:ascii="Consolas" w:hAnsi="Consolas"/>
+        </w:rPr>
+        <w:t xml:space="preserve"> is measured from the positive x-axis.)</w:t>
+      </w:r>
+    </w:p>
+    <w:p>
+      <w:pPr>
+        <w:spacing w:after="0"/>
+        <w:rPr>
+          <w:rFonts w:ascii="Consolas" w:hAnsi="Consolas"/>
+        </w:rPr>
+      </w:pPr>
+    </w:p>
+    <w:p>
+      <w:pPr>
+        <w:spacing w:after="0"/>
+        <w:rPr>
+          <w:rFonts w:ascii="Consolas" w:eastAsiaTheme="minorEastAsia" w:hAnsi="Consolas"/>
+        </w:rPr>
+      </w:pPr>
+      <w:r>
+        <w:rPr>
+          <w:rFonts w:ascii="Consolas" w:hAnsi="Consolas"/>
+          <w:noProof/>
+        </w:rPr>
+        <w:drawing>
+          <wp:anchor distT="0" distB="0" distL="114300" distR="114300" simplePos="0" relativeHeight="251658240" behindDoc="1" locked="0" layoutInCell="1" allowOverlap="1" wp14:anchorId="63E25FEA" wp14:editId="53B40BB6">
+            <wp:simplePos x="0" y="0"/>
+            <wp:positionH relativeFrom="margin">
+              <wp:align>center</wp:align>
+            </wp:positionH>
+            <wp:positionV relativeFrom="paragraph">
+              <wp:posOffset>212090</wp:posOffset>
+            </wp:positionV>
+            <wp:extent cx="2278586" cy="1280160"/>
+            <wp:effectExtent l="0" t="0" r="7620" b="0"/>
+            <wp:wrapTight wrapText="bothSides">
+              <wp:wrapPolygon edited="0">
+                <wp:start x="0" y="0"/>
+                <wp:lineTo x="0" y="21214"/>
+                <wp:lineTo x="21492" y="21214"/>
+                <wp:lineTo x="21492" y="0"/>
+                <wp:lineTo x="0" y="0"/>
+              </wp:wrapPolygon>
+            </wp:wrapTight>
+            <wp:docPr id="1" name="Picture 1" descr="A close up of a map&#10;&#10;Description automatically generated"/>
+            <wp:cNvGraphicFramePr>
+              <a:graphicFrameLocks xmlns:a="http://schemas.openxmlformats.org/drawingml/2006/main" noChangeAspect="1"/>
+            </wp:cNvGraphicFramePr>
+            <a:graphic xmlns:a="http://schemas.openxmlformats.org/drawingml/2006/main">
+              <a:graphicData uri="http://schemas.openxmlformats.org/drawingml/2006/picture">
+                <pic:pic xmlns:pic="http://schemas.openxmlformats.org/drawingml/2006/picture">
+                  <pic:nvPicPr>
+                    <pic:cNvPr id="1" name="Screenshot_95.png"/>
+                    <pic:cNvPicPr/>
+                  </pic:nvPicPr>
+                  <pic:blipFill>
+                    <a:blip r:embed="rId5">
+                      <a:extLst>
+                        <a:ext uri="{28A0092B-C50C-407E-A947-70E740481C1C}">
+                          <a14:useLocalDpi xmlns:a14="http://schemas.microsoft.com/office/drawing/2010/main" val="0"/>
+                        </a:ext>
+                      </a:extLst>
+                    </a:blip>
+                    <a:stretch>
+                      <a:fillRect/>
+                    </a:stretch>
+                  </pic:blipFill>
+                  <pic:spPr>
+                    <a:xfrm>
+                      <a:off x="0" y="0"/>
+                      <a:ext cx="2278586" cy="1280160"/>
+                    </a:xfrm>
+                    <a:prstGeom prst="rect">
+                      <a:avLst/>
+                    </a:prstGeom>
+                  </pic:spPr>
+                </pic:pic>
+              </a:graphicData>
+            </a:graphic>
+          </wp:anchor>
+        </w:drawing>
+      </w:r>
+      <w:r>
+        <w:rPr>
+          <w:rFonts w:ascii="Consolas" w:hAnsi="Consolas"/>
+        </w:rPr>
+        <w:t xml:space="preserve">Example 1: Plot the graph of </w:t>
+      </w:r>
+      <m:oMath>
+        <m:r>
+          <w:rPr>
+            <w:rFonts w:ascii="Cambria Math" w:hAnsi="Cambria Math"/>
+          </w:rPr>
+          <m:t>x=</m:t>
+        </m:r>
+        <m:sSup>
+          <m:sSupPr>
+            <m:ctrlPr>
+              <w:rPr>
+                <w:rFonts w:ascii="Cambria Math" w:hAnsi="Cambria Math"/>
+                <w:i/>
+              </w:rPr>
+            </m:ctrlPr>
+          </m:sSupPr>
+          <m:e>
+            <m:r>
+              <w:rPr>
+                <w:rFonts w:ascii="Cambria Math" w:hAnsi="Cambria Math"/>
+              </w:rPr>
+              <m:t>t</m:t>
+            </m:r>
+          </m:e>
+          <m:sup>
+            <m:r>
+              <w:rPr>
+                <w:rFonts w:ascii="Cambria Math" w:hAnsi="Cambria Math"/>
+              </w:rPr>
+              <m:t>2</m:t>
+            </m:r>
+          </m:sup>
+        </m:sSup>
+        <m:r>
+          <w:rPr>
+            <w:rFonts w:ascii="Cambria Math" w:hAnsi="Cambria Math"/>
+          </w:rPr>
+          <m:t xml:space="preserve">, </m:t>
+        </m:r>
+        <m:r>
+          <w:rPr>
+            <w:rFonts w:ascii="Cambria Math" w:hAnsi="Cambria Math"/>
+          </w:rPr>
+          <m:t xml:space="preserve"> </m:t>
+        </m:r>
+        <m:r>
+          <w:rPr>
+            <w:rFonts w:ascii="Cambria Math" w:hAnsi="Cambria Math"/>
+          </w:rPr>
+          <m:t>y=2t</m:t>
+        </m:r>
+      </m:oMath>
+    </w:p>
+    <w:p>
+      <w:pPr>
+        <w:spacing w:after="0"/>
+        <w:rPr>
+          <w:rFonts w:ascii="Consolas" w:hAnsi="Consolas"/>
+          <w:noProof/>
+        </w:rPr>
+      </w:pPr>
+      <m:oMath>
+        <m:r>
+          <w:rPr>
+            <w:rFonts w:ascii="Cambria Math" w:hAnsi="Cambria Math"/>
+          </w:rPr>
+          <m:t>y=2t</m:t>
+        </m:r>
+      </m:oMath>
+      <w:r>
+        <w:rPr>
+          <w:rFonts w:ascii="Consolas" w:hAnsi="Consolas"/>
+          <w:noProof/>
+        </w:rPr>
+        <w:t xml:space="preserve"> </w:t>
+      </w:r>
+    </w:p>
+    <w:p>
+      <w:pPr>
+        <w:spacing w:after="0"/>
+        <w:rPr>
+          <w:rFonts w:ascii="Consolas" w:hAnsi="Consolas"/>
+          <w:noProof/>
+        </w:rPr>
+      </w:pPr>
+      <m:oMath>
+        <m:f>
+          <m:fPr>
+            <m:ctrlPr>
+              <w:rPr>
+                <w:rFonts w:ascii="Cambria Math" w:hAnsi="Cambria Math"/>
+                <w:i/>
+              </w:rPr>
+            </m:ctrlPr>
+          </m:fPr>
+          <m:num>
+            <m:r>
+              <w:rPr>
+                <w:rFonts w:ascii="Cambria Math" w:hAnsi="Cambria Math"/>
+              </w:rPr>
+              <m:t>y</m:t>
+            </m:r>
+          </m:num>
+          <m:den>
+            <m:r>
+              <w:rPr>
+                <w:rFonts w:ascii="Cambria Math" w:hAnsi="Cambria Math"/>
+              </w:rPr>
+              <m:t>2</m:t>
+            </m:r>
+          </m:den>
+        </m:f>
+        <m:r>
+          <w:rPr>
+            <w:rFonts w:ascii="Cambria Math" w:hAnsi="Cambria Math"/>
+          </w:rPr>
+          <m:t>=t</m:t>
+        </m:r>
+      </m:oMath>
+      <w:r>
+        <w:rPr>
+          <w:rFonts w:ascii="Consolas" w:hAnsi="Consolas"/>
+          <w:noProof/>
+        </w:rPr>
+        <w:t xml:space="preserve"> </w:t>
+      </w:r>
+    </w:p>
+    <w:p>
+      <w:pPr>
+        <w:spacing w:after="0"/>
+        <w:rPr>
+          <w:rFonts w:ascii="Consolas" w:hAnsi="Consolas"/>
+          <w:noProof/>
+        </w:rPr>
+      </w:pPr>
+      <m:oMath>
+        <m:r>
+          <w:rPr>
+            <w:rFonts w:ascii="Cambria Math" w:hAnsi="Cambria Math"/>
+            <w:noProof/>
+          </w:rPr>
+          <m:t>x=</m:t>
+        </m:r>
+        <m:sSup>
+          <m:sSupPr>
+            <m:ctrlPr>
+              <w:rPr>
+                <w:rFonts w:ascii="Cambria Math" w:hAnsi="Cambria Math"/>
+                <w:i/>
+                <w:noProof/>
+              </w:rPr>
+            </m:ctrlPr>
+          </m:sSupPr>
+          <m:e>
+            <m:d>
+              <m:dPr>
+                <m:ctrlPr>
+                  <w:rPr>
+                    <w:rFonts w:ascii="Cambria Math" w:hAnsi="Cambria Math"/>
+                    <w:i/>
+                    <w:noProof/>
+                  </w:rPr>
+                </m:ctrlPr>
+              </m:dPr>
+              <m:e>
+                <m:f>
+                  <m:fPr>
+                    <m:ctrlPr>
+                      <w:rPr>
+                        <w:rFonts w:ascii="Cambria Math" w:hAnsi="Cambria Math"/>
+                        <w:i/>
+                        <w:noProof/>
+                      </w:rPr>
+                    </m:ctrlPr>
+                  </m:fPr>
+                  <m:num>
+                    <m:r>
+                      <w:rPr>
+                        <w:rFonts w:ascii="Cambria Math" w:hAnsi="Cambria Math"/>
+                        <w:noProof/>
+                      </w:rPr>
+                      <m:t>y</m:t>
+                    </m:r>
+                  </m:num>
+                  <m:den>
+                    <m:r>
+                      <w:rPr>
+                        <w:rFonts w:ascii="Cambria Math" w:hAnsi="Cambria Math"/>
+                        <w:noProof/>
+                      </w:rPr>
+                      <m:t>2</m:t>
+                    </m:r>
+                  </m:den>
+                </m:f>
+              </m:e>
+            </m:d>
+          </m:e>
+          <m:sup>
+            <m:r>
+              <w:rPr>
+                <w:rFonts w:ascii="Cambria Math" w:hAnsi="Cambria Math"/>
+                <w:noProof/>
+              </w:rPr>
+              <m:t>2</m:t>
+            </m:r>
+          </m:sup>
+        </m:sSup>
+      </m:oMath>
+      <w:r>
+        <w:rPr>
+          <w:rFonts w:ascii="Consolas" w:hAnsi="Consolas"/>
+          <w:noProof/>
+        </w:rPr>
+        <w:t xml:space="preserve"> </w:t>
+      </w:r>
+    </w:p>
+    <w:p>
+      <w:pPr>
+        <w:spacing w:after="0"/>
+        <w:rPr>
+          <w:rFonts w:ascii="Consolas" w:hAnsi="Consolas"/>
+          <w:noProof/>
+        </w:rPr>
+      </w:pPr>
+      <m:oMath>
+        <m:r>
+          <w:rPr>
+            <w:rFonts w:ascii="Cambria Math" w:hAnsi="Cambria Math"/>
+            <w:noProof/>
+          </w:rPr>
+          <m:t>x=</m:t>
+        </m:r>
+        <m:f>
+          <m:fPr>
+            <m:ctrlPr>
+              <w:rPr>
+                <w:rFonts w:ascii="Cambria Math" w:hAnsi="Cambria Math"/>
+                <w:i/>
+                <w:noProof/>
+              </w:rPr>
+            </m:ctrlPr>
+          </m:fPr>
+          <m:num>
+            <m:r>
+              <w:rPr>
+                <w:rFonts w:ascii="Cambria Math" w:hAnsi="Cambria Math"/>
+                <w:noProof/>
+              </w:rPr>
+              <m:t>1</m:t>
+            </m:r>
+          </m:num>
+          <m:den>
+            <m:r>
+              <w:rPr>
+                <w:rFonts w:ascii="Cambria Math" w:hAnsi="Cambria Math"/>
+                <w:noProof/>
+              </w:rPr>
+              <m:t>4</m:t>
+            </m:r>
+          </m:den>
+        </m:f>
+        <m:sSup>
+          <m:sSupPr>
+            <m:ctrlPr>
+              <w:rPr>
+                <w:rFonts w:ascii="Cambria Math" w:hAnsi="Cambria Math"/>
+                <w:i/>
+                <w:noProof/>
+              </w:rPr>
+            </m:ctrlPr>
+          </m:sSupPr>
+          <m:e>
+            <m:r>
+              <w:rPr>
+                <w:rFonts w:ascii="Cambria Math" w:hAnsi="Cambria Math"/>
+                <w:noProof/>
+              </w:rPr>
+              <m:t>y</m:t>
+            </m:r>
+          </m:e>
+          <m:sup>
+            <m:r>
+              <w:rPr>
+                <w:rFonts w:ascii="Cambria Math" w:hAnsi="Cambria Math"/>
+                <w:noProof/>
+              </w:rPr>
+              <m:t>2</m:t>
+            </m:r>
+          </m:sup>
+        </m:sSup>
+      </m:oMath>
+      <w:r>
+        <w:rPr>
+          <w:rFonts w:ascii="Consolas" w:hAnsi="Consolas"/>
+          <w:noProof/>
+        </w:rPr>
+        <w:t xml:space="preserve"> </w:t>
+      </w:r>
+    </w:p>
+    <w:p>
+      <w:pPr>
+        <w:spacing w:after="0"/>
+        <w:rPr>
+          <w:rFonts w:ascii="Consolas" w:eastAsiaTheme="minorEastAsia" w:hAnsi="Consolas"/>
+          <w:noProof/>
+        </w:rPr>
+      </w:pPr>
+      <m:oMath>
+        <m:sSup>
+          <m:sSupPr>
+            <m:ctrlPr>
+              <w:rPr>
+                <w:rFonts w:ascii="Cambria Math" w:hAnsi="Cambria Math"/>
+                <w:i/>
+                <w:noProof/>
+              </w:rPr>
+            </m:ctrlPr>
+          </m:sSupPr>
+          <m:e>
+            <m:r>
+              <w:rPr>
+                <w:rFonts w:ascii="Cambria Math" w:hAnsi="Cambria Math"/>
+                <w:noProof/>
+              </w:rPr>
+              <m:t>y</m:t>
+            </m:r>
+          </m:e>
+          <m:sup>
+            <m:r>
+              <w:rPr>
+                <w:rFonts w:ascii="Cambria Math" w:hAnsi="Cambria Math"/>
+                <w:noProof/>
+              </w:rPr>
+              <m:t>2</m:t>
+            </m:r>
+          </m:sup>
+        </m:sSup>
+        <m:r>
+          <w:rPr>
+            <w:rFonts w:ascii="Cambria Math" w:hAnsi="Cambria Math"/>
+            <w:noProof/>
+          </w:rPr>
+          <m:t xml:space="preserve">=4x </m:t>
+        </m:r>
+      </m:oMath>
+      <w:r>
+        <w:rPr>
+          <w:rFonts w:ascii="Consolas" w:hAnsi="Consolas"/>
+          <w:noProof/>
+        </w:rPr>
+        <w:t xml:space="preserve"> </w:t>
+      </w:r>
+    </w:p>
+    <w:p>
+      <w:pPr>
+        <w:spacing w:after="0"/>
+        <w:rPr>
+          <w:rFonts w:ascii="Consolas" w:hAnsi="Consolas"/>
+          <w:noProof/>
+        </w:rPr>
+      </w:pPr>
+      <w:r>
+        <w:rPr>
+          <w:rFonts w:ascii="Consolas" w:eastAsiaTheme="minorEastAsia" w:hAnsi="Consolas"/>
+          <w:i/>
+          <w:iCs/>
+          <w:noProof/>
+          <w:color w:val="FF0000"/>
+          <w:sz w:val="18"/>
+          <w:szCs w:val="18"/>
+        </w:rPr>
+        <w:t>Don’t simplify further,</w:t>
+      </w:r>
+      <w:r>
+        <w:rPr>
+          <w:rFonts w:ascii="Consolas" w:hAnsi="Consolas"/>
+          <w:noProof/>
+        </w:rPr>
+        <w:t xml:space="preserve"> </w:t>
+      </w:r>
+    </w:p>
+    <w:p>
+      <w:pPr>
+        <w:spacing w:after="0"/>
+        <w:rPr>
+          <w:rFonts w:ascii="Consolas" w:hAnsi="Consolas"/>
+          <w:noProof/>
+        </w:rPr>
+      </w:pPr>
+    </w:p>
+    <w:p>
+      <w:pPr>
+        <w:spacing w:after="0"/>
+        <w:rPr>
+          <w:rFonts w:ascii="Consolas" w:eastAsiaTheme="minorEastAsia" w:hAnsi="Consolas"/>
+        </w:rPr>
+      </w:pPr>
+      <w:r>
+        <w:rPr>
+          <w:rFonts w:ascii="Consolas" w:hAnsi="Consolas"/>
+        </w:rPr>
+        <w:t xml:space="preserve">Example </w:t>
+      </w:r>
+      <w:r>
+        <w:rPr>
+          <w:rFonts w:ascii="Consolas" w:hAnsi="Consolas"/>
+        </w:rPr>
+        <w:t>2</w:t>
+      </w:r>
+      <w:r>
+        <w:rPr>
+          <w:rFonts w:ascii="Consolas" w:hAnsi="Consolas"/>
+        </w:rPr>
+        <w:t xml:space="preserve">: Plot the graph of </w:t>
+      </w:r>
+      <m:oMath>
+        <m:r>
+          <w:rPr>
+            <w:rFonts w:ascii="Cambria Math" w:hAnsi="Cambria Math"/>
+          </w:rPr>
+          <m:t>x=</m:t>
+        </m:r>
+        <m:func>
+          <m:funcPr>
+            <m:ctrlPr>
+              <w:rPr>
+                <w:rFonts w:ascii="Cambria Math" w:hAnsi="Cambria Math"/>
+                <w:i/>
+              </w:rPr>
+            </m:ctrlPr>
+          </m:funcPr>
+          <m:fName>
+            <m:r>
+              <m:rPr>
+                <m:sty m:val="p"/>
+              </m:rPr>
+              <w:rPr>
+                <w:rFonts w:ascii="Cambria Math" w:hAnsi="Cambria Math"/>
+              </w:rPr>
+              <m:t>3sin</m:t>
+            </m:r>
+          </m:fName>
+          <m:e>
+            <m:r>
+              <w:rPr>
+                <w:rFonts w:ascii="Cambria Math" w:hAnsi="Cambria Math"/>
+              </w:rPr>
+              <m:t>θ</m:t>
+            </m:r>
+          </m:e>
+        </m:func>
+        <m:r>
+          <w:rPr>
+            <w:rFonts w:ascii="Cambria Math" w:hAnsi="Cambria Math"/>
+          </w:rPr>
+          <m:t>,  y=</m:t>
+        </m:r>
+        <m:func>
+          <m:funcPr>
+            <m:ctrlPr>
+              <w:rPr>
+                <w:rFonts w:ascii="Cambria Math" w:hAnsi="Cambria Math"/>
+                <w:i/>
+              </w:rPr>
+            </m:ctrlPr>
+          </m:funcPr>
+          <m:fName>
+            <m:r>
+              <m:rPr>
+                <m:sty m:val="p"/>
+              </m:rPr>
+              <w:rPr>
+                <w:rFonts w:ascii="Cambria Math" w:hAnsi="Cambria Math"/>
+              </w:rPr>
+              <m:t>4cos</m:t>
+            </m:r>
+          </m:fName>
+          <m:e>
+            <m:r>
+              <w:rPr>
+                <w:rFonts w:ascii="Cambria Math" w:hAnsi="Cambria Math"/>
+              </w:rPr>
+              <m:t>θ</m:t>
+            </m:r>
+          </m:e>
+        </m:func>
+      </m:oMath>
+    </w:p>
+    <w:p>
+      <w:pPr>
+        <w:spacing w:after="0"/>
+        <w:rPr>
+          <w:rFonts w:ascii="Consolas" w:hAnsi="Consolas"/>
+          <w:noProof/>
+        </w:rPr>
+      </w:pPr>
+      <w:r>
+        <w:rPr>
+          <w:rFonts w:ascii="Consolas" w:eastAsiaTheme="minorEastAsia" w:hAnsi="Consolas"/>
+          <w:i/>
+          <w:iCs/>
+          <w:noProof/>
+          <w:color w:val="FF0000"/>
+          <w:sz w:val="18"/>
+          <w:szCs w:val="18"/>
+        </w:rPr>
+        <w:t xml:space="preserve">Try write the equation in the form </w:t>
+      </w:r>
+      <m:oMath>
+        <m:func>
+          <m:funcPr>
+            <m:ctrlPr>
+              <w:rPr>
+                <w:rFonts w:ascii="Cambria Math" w:eastAsiaTheme="minorEastAsia" w:hAnsi="Cambria Math"/>
+                <w:i/>
+                <w:iCs/>
+                <w:noProof/>
+                <w:color w:val="FF0000"/>
+                <w:sz w:val="18"/>
+                <w:szCs w:val="18"/>
+              </w:rPr>
+            </m:ctrlPr>
+          </m:funcPr>
+          <m:fName>
+            <m:sSup>
+              <m:sSupPr>
+                <m:ctrlPr>
+                  <w:rPr>
+                    <w:rFonts w:ascii="Cambria Math" w:eastAsiaTheme="minorEastAsia" w:hAnsi="Cambria Math"/>
+                    <w:i/>
+                    <w:iCs/>
+                    <w:noProof/>
+                    <w:color w:val="FF0000"/>
+                    <w:sz w:val="18"/>
+                    <w:szCs w:val="18"/>
+                  </w:rPr>
+                </m:ctrlPr>
+              </m:sSupPr>
+              <m:e>
+                <m:r>
+                  <m:rPr>
+                    <m:sty m:val="p"/>
+                  </m:rPr>
+                  <w:rPr>
+                    <w:rFonts w:ascii="Cambria Math" w:eastAsiaTheme="minorEastAsia" w:hAnsi="Cambria Math"/>
+                    <w:noProof/>
+                    <w:color w:val="FF0000"/>
+                    <w:sz w:val="18"/>
+                    <w:szCs w:val="18"/>
+                  </w:rPr>
+                  <m:t>sin</m:t>
+                </m:r>
+                <m:ctrlPr>
+                  <w:rPr>
+                    <w:rFonts w:ascii="Cambria Math" w:eastAsiaTheme="minorEastAsia" w:hAnsi="Cambria Math"/>
+                    <w:iCs/>
+                    <w:noProof/>
+                    <w:color w:val="FF0000"/>
+                    <w:sz w:val="18"/>
+                    <w:szCs w:val="18"/>
+                  </w:rPr>
+                </m:ctrlPr>
+              </m:e>
+              <m:sup>
+                <m:r>
+                  <w:rPr>
+                    <w:rFonts w:ascii="Cambria Math" w:eastAsiaTheme="minorEastAsia" w:hAnsi="Cambria Math"/>
+                    <w:noProof/>
+                    <w:color w:val="FF0000"/>
+                    <w:sz w:val="18"/>
+                    <w:szCs w:val="18"/>
+                  </w:rPr>
+                  <m:t>2</m:t>
+                </m:r>
+                <m:ctrlPr>
+                  <w:rPr>
+                    <w:rFonts w:ascii="Cambria Math" w:eastAsiaTheme="minorEastAsia" w:hAnsi="Cambria Math"/>
+                    <w:iCs/>
+                    <w:noProof/>
+                    <w:color w:val="FF0000"/>
+                    <w:sz w:val="18"/>
+                    <w:szCs w:val="18"/>
+                  </w:rPr>
+                </m:ctrlPr>
+              </m:sup>
+            </m:sSup>
+          </m:fName>
+          <m:e>
+            <m:r>
+              <w:rPr>
+                <w:rFonts w:ascii="Cambria Math" w:eastAsiaTheme="minorEastAsia" w:hAnsi="Cambria Math"/>
+                <w:noProof/>
+                <w:color w:val="FF0000"/>
+                <w:sz w:val="18"/>
+                <w:szCs w:val="18"/>
+              </w:rPr>
+              <m:t>θ+</m:t>
+            </m:r>
+            <m:func>
+              <m:funcPr>
+                <m:ctrlPr>
+                  <w:rPr>
+                    <w:rFonts w:ascii="Cambria Math" w:eastAsiaTheme="minorEastAsia" w:hAnsi="Cambria Math"/>
+                    <w:i/>
+                    <w:iCs/>
+                    <w:noProof/>
+                    <w:color w:val="FF0000"/>
+                    <w:sz w:val="18"/>
+                    <w:szCs w:val="18"/>
+                  </w:rPr>
+                </m:ctrlPr>
+              </m:funcPr>
+              <m:fName>
+                <m:sSup>
+                  <m:sSupPr>
+                    <m:ctrlPr>
+                      <w:rPr>
+                        <w:rFonts w:ascii="Cambria Math" w:eastAsiaTheme="minorEastAsia" w:hAnsi="Cambria Math"/>
+                        <w:i/>
+                        <w:iCs/>
+                        <w:noProof/>
+                        <w:color w:val="FF0000"/>
+                        <w:sz w:val="18"/>
+                        <w:szCs w:val="18"/>
+                      </w:rPr>
+                    </m:ctrlPr>
+                  </m:sSupPr>
+                  <m:e>
+                    <m:r>
+                      <m:rPr>
+                        <m:sty m:val="p"/>
+                      </m:rPr>
+                      <w:rPr>
+                        <w:rFonts w:ascii="Cambria Math" w:eastAsiaTheme="minorEastAsia" w:hAnsi="Cambria Math"/>
+                        <w:noProof/>
+                        <w:color w:val="FF0000"/>
+                        <w:sz w:val="18"/>
+                        <w:szCs w:val="18"/>
+                      </w:rPr>
+                      <m:t>cos</m:t>
+                    </m:r>
+                    <m:ctrlPr>
+                      <w:rPr>
+                        <w:rFonts w:ascii="Cambria Math" w:eastAsiaTheme="minorEastAsia" w:hAnsi="Cambria Math"/>
+                        <w:iCs/>
+                        <w:noProof/>
+                        <w:color w:val="FF0000"/>
+                        <w:sz w:val="18"/>
+                        <w:szCs w:val="18"/>
+                      </w:rPr>
+                    </m:ctrlPr>
+                  </m:e>
+                  <m:sup>
+                    <m:r>
+                      <w:rPr>
+                        <w:rFonts w:ascii="Cambria Math" w:eastAsiaTheme="minorEastAsia" w:hAnsi="Cambria Math"/>
+                        <w:noProof/>
+                        <w:color w:val="FF0000"/>
+                        <w:sz w:val="18"/>
+                        <w:szCs w:val="18"/>
+                      </w:rPr>
+                      <m:t>2</m:t>
+                    </m:r>
+                    <m:ctrlPr>
+                      <w:rPr>
+                        <w:rFonts w:ascii="Cambria Math" w:eastAsiaTheme="minorEastAsia" w:hAnsi="Cambria Math"/>
+                        <w:iCs/>
+                        <w:noProof/>
+                        <w:color w:val="FF0000"/>
+                        <w:sz w:val="18"/>
+                        <w:szCs w:val="18"/>
+                      </w:rPr>
+                    </m:ctrlPr>
+                  </m:sup>
+                </m:sSup>
+              </m:fName>
+              <m:e>
+                <m:r>
+                  <w:rPr>
+                    <w:rFonts w:ascii="Cambria Math" w:eastAsiaTheme="minorEastAsia" w:hAnsi="Cambria Math"/>
+                    <w:noProof/>
+                    <w:color w:val="FF0000"/>
+                    <w:sz w:val="18"/>
+                    <w:szCs w:val="18"/>
+                  </w:rPr>
+                  <m:t>θ=1</m:t>
+                </m:r>
+              </m:e>
+            </m:func>
+          </m:e>
+        </m:func>
+      </m:oMath>
+      <w:r>
+        <w:rPr>
+          <w:rFonts w:ascii="Consolas" w:eastAsiaTheme="minorEastAsia" w:hAnsi="Consolas"/>
+          <w:i/>
+          <w:iCs/>
+          <w:noProof/>
+          <w:color w:val="FF0000"/>
+          <w:sz w:val="18"/>
+          <w:szCs w:val="18"/>
+        </w:rPr>
+        <w:t>,</w:t>
+      </w:r>
+      <w:r>
+        <w:rPr>
+          <w:rFonts w:ascii="Consolas" w:hAnsi="Consolas"/>
+          <w:noProof/>
+        </w:rPr>
+        <w:t xml:space="preserve"> </w:t>
+      </w:r>
+    </w:p>
+    <w:p>
+      <w:pPr>
+        <w:spacing w:after="0"/>
+        <w:rPr>
+          <w:rFonts w:ascii="Consolas" w:eastAsiaTheme="minorEastAsia" w:hAnsi="Consolas"/>
+        </w:rPr>
+      </w:pPr>
+      <w:r>
+        <w:rPr>
+          <w:rFonts w:ascii="Consolas" w:hAnsi="Consolas"/>
+          <w:noProof/>
+        </w:rPr>
+        <w:drawing>
+          <wp:anchor distT="0" distB="0" distL="114300" distR="114300" simplePos="0" relativeHeight="251659264" behindDoc="1" locked="0" layoutInCell="1" allowOverlap="1" wp14:anchorId="0DFA4C90" wp14:editId="08BD7E71">
+            <wp:simplePos x="0" y="0"/>
+            <wp:positionH relativeFrom="column">
+              <wp:posOffset>1981200</wp:posOffset>
+            </wp:positionH>
+            <wp:positionV relativeFrom="paragraph">
+              <wp:posOffset>190500</wp:posOffset>
+            </wp:positionV>
+            <wp:extent cx="2176780" cy="2171700"/>
+            <wp:effectExtent l="0" t="0" r="0" b="0"/>
+            <wp:wrapTight wrapText="bothSides">
+              <wp:wrapPolygon edited="0">
+                <wp:start x="0" y="0"/>
+                <wp:lineTo x="0" y="21411"/>
+                <wp:lineTo x="21361" y="21411"/>
+                <wp:lineTo x="21361" y="0"/>
+                <wp:lineTo x="0" y="0"/>
+              </wp:wrapPolygon>
+            </wp:wrapTight>
+            <wp:docPr id="2" name="Picture 2" descr="A close up of a map&#10;&#10;Description automatically generated"/>
+            <wp:cNvGraphicFramePr>
+              <a:graphicFrameLocks xmlns:a="http://schemas.openxmlformats.org/drawingml/2006/main" noChangeAspect="1"/>
+            </wp:cNvGraphicFramePr>
+            <a:graphic xmlns:a="http://schemas.openxmlformats.org/drawingml/2006/main">
+              <a:graphicData uri="http://schemas.openxmlformats.org/drawingml/2006/picture">
+                <pic:pic xmlns:pic="http://schemas.openxmlformats.org/drawingml/2006/picture">
+                  <pic:nvPicPr>
+                    <pic:cNvPr id="2" name="Screenshot_96.png"/>
+                    <pic:cNvPicPr/>
+                  </pic:nvPicPr>
+                  <pic:blipFill>
+                    <a:blip r:embed="rId6">
+                      <a:extLst>
+                        <a:ext uri="{28A0092B-C50C-407E-A947-70E740481C1C}">
+                          <a14:useLocalDpi xmlns:a14="http://schemas.microsoft.com/office/drawing/2010/main" val="0"/>
+                        </a:ext>
+                      </a:extLst>
+                    </a:blip>
+                    <a:stretch>
+                      <a:fillRect/>
+                    </a:stretch>
+                  </pic:blipFill>
+                  <pic:spPr>
+                    <a:xfrm>
+                      <a:off x="0" y="0"/>
+                      <a:ext cx="2176780" cy="2171700"/>
+                    </a:xfrm>
+                    <a:prstGeom prst="rect">
+                      <a:avLst/>
+                    </a:prstGeom>
+                  </pic:spPr>
+                </pic:pic>
+              </a:graphicData>
+            </a:graphic>
+            <wp14:sizeRelH relativeFrom="margin">
+              <wp14:pctWidth>0</wp14:pctWidth>
+            </wp14:sizeRelH>
+            <wp14:sizeRelV relativeFrom="margin">
+              <wp14:pctHeight>0</wp14:pctHeight>
+            </wp14:sizeRelV>
+          </wp:anchor>
+        </w:drawing>
+      </w:r>
+    </w:p>
+    <w:p>
+      <w:pPr>
+        <w:spacing w:after="0"/>
+        <w:rPr>
+          <w:rFonts w:ascii="Consolas" w:eastAsiaTheme="minorEastAsia" w:hAnsi="Consolas"/>
+        </w:rPr>
+      </w:pPr>
+      <m:oMath>
+        <m:r>
+          <w:rPr>
+            <w:rFonts w:ascii="Cambria Math" w:hAnsi="Cambria Math"/>
+          </w:rPr>
+          <m:t>y=</m:t>
+        </m:r>
+        <m:func>
+          <m:funcPr>
+            <m:ctrlPr>
+              <w:rPr>
+                <w:rFonts w:ascii="Cambria Math" w:hAnsi="Cambria Math"/>
+                <w:i/>
+              </w:rPr>
+            </m:ctrlPr>
+          </m:funcPr>
+          <m:fName>
+            <m:r>
+              <m:rPr>
+                <m:sty m:val="p"/>
+              </m:rPr>
+              <w:rPr>
+                <w:rFonts w:ascii="Cambria Math" w:hAnsi="Cambria Math"/>
+              </w:rPr>
+              <m:t>4cos</m:t>
+            </m:r>
+          </m:fName>
+          <m:e>
+            <m:r>
+              <w:rPr>
+                <w:rFonts w:ascii="Cambria Math" w:hAnsi="Cambria Math"/>
+              </w:rPr>
+              <m:t>θ</m:t>
+            </m:r>
+          </m:e>
+        </m:func>
+      </m:oMath>
+      <w:r>
+        <w:rPr>
+          <w:rFonts w:ascii="Consolas" w:eastAsiaTheme="minorEastAsia" w:hAnsi="Consolas"/>
+        </w:rPr>
+        <w:t xml:space="preserve"> </w:t>
+      </w:r>
+    </w:p>
+    <w:p>
+      <w:pPr>
+        <w:spacing w:after="0"/>
+        <w:rPr>
+          <w:rFonts w:ascii="Consolas" w:eastAsiaTheme="minorEastAsia" w:hAnsi="Consolas"/>
+        </w:rPr>
+      </w:pPr>
+      <m:oMath>
+        <m:f>
+          <m:fPr>
+            <m:ctrlPr>
+              <w:rPr>
+                <w:rFonts w:ascii="Cambria Math" w:hAnsi="Cambria Math"/>
+                <w:i/>
+              </w:rPr>
+            </m:ctrlPr>
+          </m:fPr>
+          <m:num>
+            <m:r>
+              <w:rPr>
+                <w:rFonts w:ascii="Cambria Math" w:hAnsi="Cambria Math"/>
+              </w:rPr>
+              <m:t>y</m:t>
+            </m:r>
+          </m:num>
+          <m:den>
+            <m:r>
+              <w:rPr>
+                <w:rFonts w:ascii="Cambria Math" w:hAnsi="Cambria Math"/>
+              </w:rPr>
+              <m:t>4</m:t>
+            </m:r>
+          </m:den>
+        </m:f>
+        <m:r>
+          <w:rPr>
+            <w:rFonts w:ascii="Cambria Math" w:hAnsi="Cambria Math"/>
+          </w:rPr>
+          <m:t>=</m:t>
+        </m:r>
+        <m:func>
+          <m:funcPr>
+            <m:ctrlPr>
+              <w:rPr>
+                <w:rFonts w:ascii="Cambria Math" w:hAnsi="Cambria Math"/>
+                <w:i/>
+              </w:rPr>
+            </m:ctrlPr>
+          </m:funcPr>
+          <m:fName>
+            <m:r>
+              <m:rPr>
+                <m:sty m:val="p"/>
+              </m:rPr>
+              <w:rPr>
+                <w:rFonts w:ascii="Cambria Math" w:hAnsi="Cambria Math"/>
+              </w:rPr>
+              <m:t>cos</m:t>
+            </m:r>
+          </m:fName>
+          <m:e>
+            <m:r>
+              <w:rPr>
+                <w:rFonts w:ascii="Cambria Math" w:hAnsi="Cambria Math"/>
+              </w:rPr>
+              <m:t>θ</m:t>
+            </m:r>
+          </m:e>
+        </m:func>
+      </m:oMath>
+      <w:r>
+        <w:rPr>
+          <w:rFonts w:ascii="Consolas" w:eastAsiaTheme="minorEastAsia" w:hAnsi="Consolas"/>
+        </w:rPr>
+        <w:t xml:space="preserve"> </w:t>
+      </w:r>
+    </w:p>
+    <w:p>
+      <w:pPr>
+        <w:spacing w:after="0"/>
+        <w:rPr>
+          <w:rFonts w:ascii="Consolas" w:eastAsiaTheme="minorEastAsia" w:hAnsi="Consolas"/>
+        </w:rPr>
+      </w:pPr>
+      <m:oMath>
+        <m:sSup>
+          <m:sSupPr>
+            <m:ctrlPr>
+              <w:rPr>
+                <w:rFonts w:ascii="Cambria Math" w:hAnsi="Cambria Math"/>
+                <w:i/>
+              </w:rPr>
+            </m:ctrlPr>
+          </m:sSupPr>
+          <m:e>
+            <m:d>
+              <m:dPr>
+                <m:ctrlPr>
+                  <w:rPr>
+                    <w:rFonts w:ascii="Cambria Math" w:hAnsi="Cambria Math"/>
+                    <w:i/>
+                  </w:rPr>
+                </m:ctrlPr>
+              </m:dPr>
+              <m:e>
+                <m:f>
+                  <m:fPr>
+                    <m:ctrlPr>
+                      <w:rPr>
+                        <w:rFonts w:ascii="Cambria Math" w:hAnsi="Cambria Math"/>
+                        <w:i/>
+                      </w:rPr>
+                    </m:ctrlPr>
+                  </m:fPr>
+                  <m:num>
+                    <m:r>
+                      <w:rPr>
+                        <w:rFonts w:ascii="Cambria Math" w:hAnsi="Cambria Math"/>
+                      </w:rPr>
+                      <m:t>y</m:t>
+                    </m:r>
+                  </m:num>
+                  <m:den>
+                    <m:r>
+                      <w:rPr>
+                        <w:rFonts w:ascii="Cambria Math" w:hAnsi="Cambria Math"/>
+                      </w:rPr>
+                      <m:t>4</m:t>
+                    </m:r>
+                  </m:den>
+                </m:f>
+              </m:e>
+            </m:d>
+          </m:e>
+          <m:sup>
+            <m:r>
+              <w:rPr>
+                <w:rFonts w:ascii="Cambria Math" w:hAnsi="Cambria Math"/>
+              </w:rPr>
+              <m:t>2</m:t>
+            </m:r>
+          </m:sup>
+        </m:sSup>
+        <m:r>
+          <w:rPr>
+            <w:rFonts w:ascii="Cambria Math" w:hAnsi="Cambria Math"/>
+          </w:rPr>
+          <m:t>=</m:t>
+        </m:r>
+        <m:func>
+          <m:funcPr>
+            <m:ctrlPr>
+              <w:rPr>
+                <w:rFonts w:ascii="Cambria Math" w:hAnsi="Cambria Math"/>
+                <w:i/>
+              </w:rPr>
+            </m:ctrlPr>
+          </m:funcPr>
+          <m:fName>
+            <m:sSup>
+              <m:sSupPr>
+                <m:ctrlPr>
+                  <w:rPr>
+                    <w:rFonts w:ascii="Cambria Math" w:hAnsi="Cambria Math"/>
+                  </w:rPr>
+                </m:ctrlPr>
+              </m:sSupPr>
+              <m:e>
+                <m:r>
+                  <m:rPr>
+                    <m:sty m:val="p"/>
+                  </m:rPr>
+                  <w:rPr>
+                    <w:rFonts w:ascii="Cambria Math" w:hAnsi="Cambria Math"/>
+                  </w:rPr>
+                  <m:t>cos</m:t>
+                </m:r>
+              </m:e>
+              <m:sup>
+                <m:r>
+                  <m:rPr>
+                    <m:sty m:val="p"/>
+                  </m:rPr>
+                  <w:rPr>
+                    <w:rFonts w:ascii="Cambria Math" w:hAnsi="Cambria Math"/>
+                  </w:rPr>
+                  <m:t>2</m:t>
+                </m:r>
+              </m:sup>
+            </m:sSup>
+          </m:fName>
+          <m:e>
+            <m:r>
+              <w:rPr>
+                <w:rFonts w:ascii="Cambria Math" w:hAnsi="Cambria Math"/>
+              </w:rPr>
+              <m:t>θ</m:t>
+            </m:r>
+          </m:e>
+        </m:func>
+      </m:oMath>
+      <w:r>
+        <w:rPr>
+          <w:rFonts w:ascii="Consolas" w:eastAsiaTheme="minorEastAsia" w:hAnsi="Consolas"/>
+        </w:rPr>
+        <w:t xml:space="preserve"> </w:t>
+      </w:r>
+    </w:p>
+    <w:p>
+      <w:pPr>
+        <w:spacing w:after="0"/>
+        <w:rPr>
+          <w:rFonts w:ascii="Consolas" w:eastAsiaTheme="minorEastAsia" w:hAnsi="Consolas"/>
+        </w:rPr>
+      </w:pPr>
+    </w:p>
+    <w:p>
+      <w:pPr>
+        <w:spacing w:after="0"/>
+        <w:rPr>
+          <w:rFonts w:ascii="Consolas" w:eastAsiaTheme="minorEastAsia" w:hAnsi="Consolas"/>
+        </w:rPr>
+      </w:pPr>
+      <m:oMath>
+        <m:r>
+          <w:rPr>
+            <w:rFonts w:ascii="Cambria Math" w:hAnsi="Cambria Math"/>
+          </w:rPr>
+          <m:t>x=</m:t>
+        </m:r>
+        <m:func>
+          <m:funcPr>
+            <m:ctrlPr>
+              <w:rPr>
+                <w:rFonts w:ascii="Cambria Math" w:hAnsi="Cambria Math"/>
+                <w:i/>
+              </w:rPr>
+            </m:ctrlPr>
+          </m:funcPr>
+          <m:fName>
+            <m:r>
+              <m:rPr>
+                <m:sty m:val="p"/>
+              </m:rPr>
+              <w:rPr>
+                <w:rFonts w:ascii="Cambria Math" w:hAnsi="Cambria Math"/>
+              </w:rPr>
+              <m:t>3sin</m:t>
+            </m:r>
+          </m:fName>
+          <m:e>
+            <m:r>
+              <w:rPr>
+                <w:rFonts w:ascii="Cambria Math" w:hAnsi="Cambria Math"/>
+              </w:rPr>
+              <m:t>θ</m:t>
+            </m:r>
+          </m:e>
+        </m:func>
+      </m:oMath>
+      <w:r>
+        <w:rPr>
+          <w:rFonts w:ascii="Consolas" w:eastAsiaTheme="minorEastAsia" w:hAnsi="Consolas"/>
+        </w:rPr>
+        <w:t xml:space="preserve"> </w:t>
+      </w:r>
+    </w:p>
+    <w:p>
+      <w:pPr>
+        <w:spacing w:after="0"/>
+        <w:rPr>
+          <w:rFonts w:ascii="Consolas" w:eastAsiaTheme="minorEastAsia" w:hAnsi="Consolas"/>
+        </w:rPr>
+      </w:pPr>
+      <m:oMath>
+        <m:f>
+          <m:fPr>
+            <m:ctrlPr>
+              <w:rPr>
+                <w:rFonts w:ascii="Cambria Math" w:hAnsi="Cambria Math"/>
+                <w:i/>
+              </w:rPr>
+            </m:ctrlPr>
+          </m:fPr>
+          <m:num>
+            <m:r>
+              <w:rPr>
+                <w:rFonts w:ascii="Cambria Math" w:hAnsi="Cambria Math"/>
+              </w:rPr>
+              <m:t>x</m:t>
+            </m:r>
+          </m:num>
+          <m:den>
+            <m:r>
+              <w:rPr>
+                <w:rFonts w:ascii="Cambria Math" w:hAnsi="Cambria Math"/>
+              </w:rPr>
+              <m:t>3</m:t>
+            </m:r>
+          </m:den>
+        </m:f>
+        <m:r>
+          <w:rPr>
+            <w:rFonts w:ascii="Cambria Math" w:hAnsi="Cambria Math"/>
+          </w:rPr>
+          <m:t>=</m:t>
+        </m:r>
+        <m:func>
+          <m:funcPr>
+            <m:ctrlPr>
+              <w:rPr>
+                <w:rFonts w:ascii="Cambria Math" w:hAnsi="Cambria Math"/>
+                <w:i/>
+              </w:rPr>
+            </m:ctrlPr>
+          </m:funcPr>
+          <m:fName>
+            <m:r>
+              <m:rPr>
+                <m:sty m:val="p"/>
+              </m:rPr>
+              <w:rPr>
+                <w:rFonts w:ascii="Cambria Math" w:hAnsi="Cambria Math"/>
+              </w:rPr>
+              <m:t>sin</m:t>
+            </m:r>
+          </m:fName>
+          <m:e>
+            <m:r>
+              <w:rPr>
+                <w:rFonts w:ascii="Cambria Math" w:hAnsi="Cambria Math"/>
+              </w:rPr>
+              <m:t>θ</m:t>
+            </m:r>
+          </m:e>
+        </m:func>
+      </m:oMath>
+      <w:r>
+        <w:rPr>
+          <w:rFonts w:ascii="Consolas" w:eastAsiaTheme="minorEastAsia" w:hAnsi="Consolas"/>
+        </w:rPr>
+        <w:t xml:space="preserve"> </w:t>
+      </w:r>
+    </w:p>
+    <w:p>
+      <w:pPr>
+        <w:spacing w:after="0"/>
+        <w:rPr>
+          <w:rFonts w:ascii="Consolas" w:eastAsiaTheme="minorEastAsia" w:hAnsi="Consolas"/>
+        </w:rPr>
+      </w:pPr>
+      <m:oMath>
+        <m:sSup>
+          <m:sSupPr>
+            <m:ctrlPr>
+              <w:rPr>
+                <w:rFonts w:ascii="Cambria Math" w:hAnsi="Cambria Math"/>
+                <w:i/>
+              </w:rPr>
+            </m:ctrlPr>
+          </m:sSupPr>
+          <m:e>
+            <m:d>
+              <m:dPr>
+                <m:ctrlPr>
+                  <w:rPr>
+                    <w:rFonts w:ascii="Cambria Math" w:hAnsi="Cambria Math"/>
+                    <w:i/>
+                  </w:rPr>
+                </m:ctrlPr>
+              </m:dPr>
+              <m:e>
+                <m:f>
+                  <m:fPr>
+                    <m:ctrlPr>
+                      <w:rPr>
+                        <w:rFonts w:ascii="Cambria Math" w:hAnsi="Cambria Math"/>
+                        <w:i/>
+                      </w:rPr>
+                    </m:ctrlPr>
+                  </m:fPr>
+                  <m:num>
+                    <m:r>
+                      <w:rPr>
+                        <w:rFonts w:ascii="Cambria Math" w:hAnsi="Cambria Math"/>
+                      </w:rPr>
+                      <m:t>x</m:t>
+                    </m:r>
+                  </m:num>
+                  <m:den>
+                    <m:r>
+                      <w:rPr>
+                        <w:rFonts w:ascii="Cambria Math" w:hAnsi="Cambria Math"/>
+                      </w:rPr>
+                      <m:t>3</m:t>
+                    </m:r>
+                  </m:den>
+                </m:f>
+              </m:e>
+            </m:d>
+          </m:e>
+          <m:sup>
+            <m:r>
+              <w:rPr>
+                <w:rFonts w:ascii="Cambria Math" w:hAnsi="Cambria Math"/>
+              </w:rPr>
+              <m:t>2</m:t>
+            </m:r>
+          </m:sup>
+        </m:sSup>
+        <m:r>
+          <w:rPr>
+            <w:rFonts w:ascii="Cambria Math" w:hAnsi="Cambria Math"/>
+          </w:rPr>
+          <m:t>=</m:t>
+        </m:r>
+        <m:func>
+          <m:funcPr>
+            <m:ctrlPr>
+              <w:rPr>
+                <w:rFonts w:ascii="Cambria Math" w:hAnsi="Cambria Math"/>
+                <w:i/>
+              </w:rPr>
+            </m:ctrlPr>
+          </m:funcPr>
+          <m:fName>
+            <m:sSup>
+              <m:sSupPr>
+                <m:ctrlPr>
+                  <w:rPr>
+                    <w:rFonts w:ascii="Cambria Math" w:hAnsi="Cambria Math"/>
+                  </w:rPr>
+                </m:ctrlPr>
+              </m:sSupPr>
+              <m:e>
+                <m:r>
+                  <m:rPr>
+                    <m:sty m:val="p"/>
+                  </m:rPr>
+                  <w:rPr>
+                    <w:rFonts w:ascii="Cambria Math" w:hAnsi="Cambria Math"/>
+                  </w:rPr>
+                  <m:t>sin</m:t>
+                </m:r>
+              </m:e>
+              <m:sup>
+                <m:r>
+                  <m:rPr>
+                    <m:sty m:val="p"/>
+                  </m:rPr>
+                  <w:rPr>
+                    <w:rFonts w:ascii="Cambria Math" w:hAnsi="Cambria Math"/>
+                  </w:rPr>
+                  <m:t>2</m:t>
+                </m:r>
+              </m:sup>
+            </m:sSup>
+          </m:fName>
+          <m:e>
+            <m:r>
+              <w:rPr>
+                <w:rFonts w:ascii="Cambria Math" w:hAnsi="Cambria Math"/>
+              </w:rPr>
+              <m:t>θ</m:t>
+            </m:r>
+          </m:e>
+        </m:func>
+      </m:oMath>
+      <w:r>
+        <w:rPr>
+          <w:rFonts w:ascii="Consolas" w:eastAsiaTheme="minorEastAsia" w:hAnsi="Consolas"/>
+        </w:rPr>
+        <w:t xml:space="preserve"> </w:t>
+      </w:r>
+    </w:p>
+    <w:p>
+      <w:pPr>
+        <w:spacing w:after="0"/>
+        <w:rPr>
+          <w:rFonts w:ascii="Consolas" w:hAnsi="Consolas"/>
+        </w:rPr>
+      </w:pPr>
+    </w:p>
+    <w:p>
+      <w:pPr>
+        <w:spacing w:after="0"/>
+        <w:rPr>
+          <w:rFonts w:ascii="Consolas" w:hAnsi="Consolas"/>
+        </w:rPr>
+      </w:pPr>
+      <m:oMath>
+        <m:func>
+          <m:funcPr>
+            <m:ctrlPr>
+              <w:rPr>
+                <w:rFonts w:ascii="Cambria Math" w:hAnsi="Cambria Math"/>
+                <w:i/>
+              </w:rPr>
+            </m:ctrlPr>
+          </m:funcPr>
+          <m:fName>
+            <m:sSup>
+              <m:sSupPr>
+                <m:ctrlPr>
+                  <w:rPr>
+                    <w:rFonts w:ascii="Cambria Math" w:hAnsi="Cambria Math"/>
+                  </w:rPr>
+                </m:ctrlPr>
+              </m:sSupPr>
+              <m:e>
+                <m:r>
+                  <m:rPr>
+                    <m:sty m:val="p"/>
+                  </m:rPr>
+                  <w:rPr>
+                    <w:rFonts w:ascii="Cambria Math" w:hAnsi="Cambria Math"/>
+                  </w:rPr>
+                  <m:t>sin</m:t>
+                </m:r>
+              </m:e>
+              <m:sup>
+                <m:r>
+                  <m:rPr>
+                    <m:sty m:val="p"/>
+                  </m:rPr>
+                  <w:rPr>
+                    <w:rFonts w:ascii="Cambria Math" w:hAnsi="Cambria Math"/>
+                  </w:rPr>
+                  <m:t>2</m:t>
+                </m:r>
+              </m:sup>
+            </m:sSup>
+          </m:fName>
+          <m:e>
+            <m:r>
+              <w:rPr>
+                <w:rFonts w:ascii="Cambria Math" w:hAnsi="Cambria Math"/>
+              </w:rPr>
+              <m:t>θ</m:t>
+            </m:r>
+          </m:e>
+        </m:func>
+        <m:r>
+          <w:rPr>
+            <w:rFonts w:ascii="Cambria Math" w:hAnsi="Cambria Math"/>
+          </w:rPr>
+          <m:t>+</m:t>
+        </m:r>
+        <m:func>
+          <m:funcPr>
+            <m:ctrlPr>
+              <w:rPr>
+                <w:rFonts w:ascii="Cambria Math" w:hAnsi="Cambria Math"/>
+                <w:i/>
+              </w:rPr>
+            </m:ctrlPr>
+          </m:funcPr>
+          <m:fName>
+            <m:sSup>
+              <m:sSupPr>
+                <m:ctrlPr>
+                  <w:rPr>
+                    <w:rFonts w:ascii="Cambria Math" w:hAnsi="Cambria Math"/>
+                  </w:rPr>
+                </m:ctrlPr>
+              </m:sSupPr>
+              <m:e>
+                <m:r>
+                  <m:rPr>
+                    <m:sty m:val="p"/>
+                  </m:rPr>
+                  <w:rPr>
+                    <w:rFonts w:ascii="Cambria Math" w:hAnsi="Cambria Math"/>
+                  </w:rPr>
+                  <m:t>cos</m:t>
+                </m:r>
+              </m:e>
+              <m:sup>
+                <m:r>
+                  <m:rPr>
+                    <m:sty m:val="p"/>
+                  </m:rPr>
+                  <w:rPr>
+                    <w:rFonts w:ascii="Cambria Math" w:hAnsi="Cambria Math"/>
+                  </w:rPr>
+                  <m:t>2</m:t>
+                </m:r>
+              </m:sup>
+            </m:sSup>
+          </m:fName>
+          <m:e>
+            <m:r>
+              <w:rPr>
+                <w:rFonts w:ascii="Cambria Math" w:hAnsi="Cambria Math"/>
+              </w:rPr>
+              <m:t>θ</m:t>
+            </m:r>
+          </m:e>
+        </m:func>
+        <m:r>
+          <w:rPr>
+            <w:rFonts w:ascii="Cambria Math" w:hAnsi="Cambria Math"/>
+          </w:rPr>
+          <m:t>=1</m:t>
+        </m:r>
+      </m:oMath>
+      <w:r>
+        <w:rPr>
+          <w:rFonts w:ascii="Consolas" w:hAnsi="Consolas"/>
+        </w:rPr>
+        <w:t xml:space="preserve"> </w:t>
+      </w:r>
+    </w:p>
+    <w:p>
+      <w:pPr>
+        <w:spacing w:after="0"/>
+        <w:rPr>
+          <w:rFonts w:ascii="Consolas" w:hAnsi="Consolas"/>
+        </w:rPr>
+      </w:pPr>
+      <m:oMath>
+        <m:sSup>
+          <m:sSupPr>
+            <m:ctrlPr>
+              <w:rPr>
+                <w:rFonts w:ascii="Cambria Math" w:hAnsi="Cambria Math"/>
+                <w:i/>
+              </w:rPr>
+            </m:ctrlPr>
+          </m:sSupPr>
+          <m:e>
+            <m:d>
+              <m:dPr>
+                <m:ctrlPr>
+                  <w:rPr>
+                    <w:rFonts w:ascii="Cambria Math" w:hAnsi="Cambria Math"/>
+                    <w:i/>
+                  </w:rPr>
+                </m:ctrlPr>
+              </m:dPr>
+              <m:e>
+                <m:f>
+                  <m:fPr>
+                    <m:ctrlPr>
+                      <w:rPr>
+                        <w:rFonts w:ascii="Cambria Math" w:hAnsi="Cambria Math"/>
+                        <w:i/>
+                      </w:rPr>
+                    </m:ctrlPr>
+                  </m:fPr>
+                  <m:num>
+                    <m:r>
+                      <w:rPr>
+                        <w:rFonts w:ascii="Cambria Math" w:hAnsi="Cambria Math"/>
+                      </w:rPr>
+                      <m:t>x</m:t>
+                    </m:r>
+                  </m:num>
+                  <m:den>
+                    <m:r>
+                      <w:rPr>
+                        <w:rFonts w:ascii="Cambria Math" w:hAnsi="Cambria Math"/>
+                      </w:rPr>
+                      <m:t>3</m:t>
+                    </m:r>
+                  </m:den>
+                </m:f>
+              </m:e>
+            </m:d>
+          </m:e>
+          <m:sup>
+            <m:r>
+              <w:rPr>
+                <w:rFonts w:ascii="Cambria Math" w:hAnsi="Cambria Math"/>
+              </w:rPr>
+              <m:t>2</m:t>
+            </m:r>
+          </m:sup>
+        </m:sSup>
+        <m:r>
+          <w:rPr>
+            <w:rFonts w:ascii="Cambria Math" w:hAnsi="Cambria Math"/>
+          </w:rPr>
+          <m:t>+</m:t>
+        </m:r>
+        <m:sSup>
+          <m:sSupPr>
+            <m:ctrlPr>
+              <w:rPr>
+                <w:rFonts w:ascii="Cambria Math" w:hAnsi="Cambria Math"/>
+                <w:i/>
+              </w:rPr>
+            </m:ctrlPr>
+          </m:sSupPr>
+          <m:e>
+            <m:d>
+              <m:dPr>
+                <m:ctrlPr>
+                  <w:rPr>
+                    <w:rFonts w:ascii="Cambria Math" w:hAnsi="Cambria Math"/>
+                    <w:i/>
+                  </w:rPr>
+                </m:ctrlPr>
+              </m:dPr>
+              <m:e>
+                <m:f>
+                  <m:fPr>
+                    <m:ctrlPr>
+                      <w:rPr>
+                        <w:rFonts w:ascii="Cambria Math" w:hAnsi="Cambria Math"/>
+                        <w:i/>
+                      </w:rPr>
+                    </m:ctrlPr>
+                  </m:fPr>
+                  <m:num>
+                    <m:r>
+                      <w:rPr>
+                        <w:rFonts w:ascii="Cambria Math" w:hAnsi="Cambria Math"/>
+                      </w:rPr>
+                      <m:t>y</m:t>
+                    </m:r>
+                  </m:num>
+                  <m:den>
+                    <m:r>
+                      <w:rPr>
+                        <w:rFonts w:ascii="Cambria Math" w:hAnsi="Cambria Math"/>
+                      </w:rPr>
+                      <m:t>4</m:t>
+                    </m:r>
+                  </m:den>
+                </m:f>
+              </m:e>
+            </m:d>
+          </m:e>
+          <m:sup>
+            <m:r>
+              <w:rPr>
+                <w:rFonts w:ascii="Cambria Math" w:hAnsi="Cambria Math"/>
+              </w:rPr>
+              <m:t>2</m:t>
+            </m:r>
+          </m:sup>
+        </m:sSup>
+        <m:r>
+          <w:rPr>
+            <w:rFonts w:ascii="Cambria Math" w:hAnsi="Cambria Math"/>
+          </w:rPr>
+          <m:t>=1</m:t>
+        </m:r>
+      </m:oMath>
+      <w:r>
+        <w:rPr>
+          <w:rFonts w:ascii="Consolas" w:hAnsi="Consolas"/>
+        </w:rPr>
+        <w:t xml:space="preserve"> </w:t>
+      </w:r>
+    </w:p>
+    <w:p>
+      <w:pPr>
+        <w:spacing w:after="0"/>
+        <w:rPr>
+          <w:rFonts w:ascii="Consolas" w:hAnsi="Consolas"/>
+        </w:rPr>
+      </w:pPr>
+      <m:oMath>
+        <m:f>
+          <m:fPr>
+            <m:ctrlPr>
+              <w:rPr>
+                <w:rFonts w:ascii="Cambria Math" w:hAnsi="Cambria Math"/>
+                <w:i/>
+              </w:rPr>
+            </m:ctrlPr>
+          </m:fPr>
+          <m:num>
+            <m:sSup>
+              <m:sSupPr>
+                <m:ctrlPr>
+                  <w:rPr>
+                    <w:rFonts w:ascii="Cambria Math" w:hAnsi="Cambria Math"/>
+                    <w:i/>
+                  </w:rPr>
+                </m:ctrlPr>
+              </m:sSupPr>
+              <m:e>
+                <m:r>
+                  <w:rPr>
+                    <w:rFonts w:ascii="Cambria Math" w:hAnsi="Cambria Math"/>
+                  </w:rPr>
+                  <m:t>x</m:t>
+                </m:r>
+              </m:e>
+              <m:sup>
+                <m:r>
+                  <w:rPr>
+                    <w:rFonts w:ascii="Cambria Math" w:hAnsi="Cambria Math"/>
+                  </w:rPr>
+                  <m:t>2</m:t>
+                </m:r>
+              </m:sup>
+            </m:sSup>
+          </m:num>
+          <m:den>
+            <m:r>
+              <w:rPr>
+                <w:rFonts w:ascii="Cambria Math" w:hAnsi="Cambria Math"/>
+              </w:rPr>
+              <m:t>9</m:t>
+            </m:r>
+          </m:den>
+        </m:f>
+        <m:r>
+          <w:rPr>
+            <w:rFonts w:ascii="Cambria Math" w:hAnsi="Cambria Math"/>
+          </w:rPr>
+          <m:t>+</m:t>
+        </m:r>
+        <m:f>
+          <m:fPr>
+            <m:ctrlPr>
+              <w:rPr>
+                <w:rFonts w:ascii="Cambria Math" w:hAnsi="Cambria Math"/>
+                <w:i/>
+              </w:rPr>
+            </m:ctrlPr>
+          </m:fPr>
+          <m:num>
+            <m:sSup>
+              <m:sSupPr>
+                <m:ctrlPr>
+                  <w:rPr>
+                    <w:rFonts w:ascii="Cambria Math" w:hAnsi="Cambria Math"/>
+                    <w:i/>
+                  </w:rPr>
+                </m:ctrlPr>
+              </m:sSupPr>
+              <m:e>
+                <m:r>
+                  <w:rPr>
+                    <w:rFonts w:ascii="Cambria Math" w:hAnsi="Cambria Math"/>
+                  </w:rPr>
+                  <m:t>y</m:t>
+                </m:r>
+              </m:e>
+              <m:sup>
+                <m:r>
+                  <w:rPr>
+                    <w:rFonts w:ascii="Cambria Math" w:hAnsi="Cambria Math"/>
+                  </w:rPr>
+                  <m:t>2</m:t>
+                </m:r>
+              </m:sup>
+            </m:sSup>
+          </m:num>
+          <m:den>
+            <m:r>
+              <w:rPr>
+                <w:rFonts w:ascii="Cambria Math" w:hAnsi="Cambria Math"/>
+              </w:rPr>
+              <m:t>16</m:t>
+            </m:r>
+          </m:den>
+        </m:f>
+        <m:r>
+          <w:rPr>
+            <w:rFonts w:ascii="Cambria Math" w:hAnsi="Cambria Math"/>
+          </w:rPr>
+          <m:t>=1</m:t>
+        </m:r>
+      </m:oMath>
+      <w:r>
+        <w:rPr>
+          <w:rFonts w:ascii="Consolas" w:hAnsi="Consolas"/>
+        </w:rPr>
+        <w:t xml:space="preserve"> </w:t>
+      </w:r>
+    </w:p>
+    <w:p>
+      <w:pPr>
+        <w:spacing w:after="0"/>
+        <w:rPr>
+          <w:rFonts w:ascii="Consolas" w:hAnsi="Consolas"/>
+        </w:rPr>
+      </w:pPr>
+      <w:bookmarkStart w:id="0" w:name="_GoBack"/>
+      <w:bookmarkEnd w:id="0"/>
+    </w:p>
+    <w:p>
+      <w:pPr>
+        <w:spacing w:after="0"/>
+        <w:rPr>
+          <w:rFonts w:ascii="Consolas" w:hAnsi="Consolas"/>
+        </w:rPr>
       </w:pPr>
     </w:p>
     <w:sectPr>
@@ -880,7 +2756,7 @@
 </file>
 
 <file path=word/numbering.xml><?xml version="1.0" encoding="utf-8"?>
-<w:numbering xmlns:wpc="http://schemas.microsoft.com/office/word/2010/wordprocessingCanvas" xmlns:cx="http://schemas.microsoft.com/office/drawing/2014/chartex" xmlns:cx1="http://schemas.microsoft.com/office/drawing/2015/9/8/chartex" xmlns:cx2="http://schemas.microsoft.com/office/drawing/2015/10/21/chartex" xmlns:cx3="http://schemas.microsoft.com/office/drawing/2016/5/9/chartex" xmlns:cx4="http://schemas.microsoft.com/office/drawing/2016/5/10/chartex" xmlns:cx5="http://schemas.microsoft.com/office/drawing/2016/5/11/chartex" xmlns:cx6="http://schemas.microsoft.com/office/drawing/2016/5/12/chartex" xmlns:cx7="http://schemas.microsoft.com/office/drawing/2016/5/13/chartex" xmlns:cx8="http://schemas.microsoft.com/office/drawing/2016/5/14/chartex" xmlns:mc="http://schemas.openxmlformats.org/markup-compatibility/2006" xmlns:aink="http://schemas.microsoft.com/office/drawing/2016/ink" xmlns:am3d="http://schemas.microsoft.com/office/drawing/2017/model3d" xmlns:o="urn:schemas-microsoft-com:office:office" xmlns:r="http://schemas.openxmlformats.org/officeDocument/2006/relationships" xmlns:m="http://schemas.openxmlformats.org/officeDocument/2006/math" xmlns:v="urn:schemas-microsoft-com:vml" xmlns:wp14="http://schemas.microsoft.com/office/word/2010/wordprocessingDrawing" xmlns:wp="http://schemas.openxmlformats.org/drawingml/2006/wordprocessingDrawing" xmlns:w10="urn:schemas-microsoft-com:office:word" xmlns:w="http://schemas.openxmlformats.org/wordprocessingml/2006/main" xmlns:w14="http://schemas.microsoft.com/office/word/2010/wordml" xmlns:w15="http://schemas.microsoft.com/office/word/2012/wordml" xmlns:w16cex="http://schemas.microsoft.com/office/word/2018/wordml/cex" xmlns:w16cid="http://schemas.microsoft.com/office/word/2016/wordml/cid" xmlns:w16="http://schemas.microsoft.com/office/word/2018/wordml" xmlns:w16se="http://schemas.microsoft.com/office/word/2015/wordml/symex" xmlns:wpg="http://schemas.microsoft.com/office/word/2010/wordprocessingGroup" xmlns:wpi="http://schemas.microsoft.com/office/word/2010/wordprocessingInk" xmlns:wne="http://schemas.microsoft.com/office/word/2006/wordml" xmlns:wps="http://schemas.microsoft.com/office/word/2010/wordprocessingShape" mc:Ignorable="w14 w15 w16se w16cid w16 w16cex wp14">
+<w:numbering xmlns:wpc="http://schemas.microsoft.com/office/word/2010/wordprocessingCanvas" xmlns:cx="http://schemas.microsoft.com/office/drawing/2014/chartex" xmlns:cx1="http://schemas.microsoft.com/office/drawing/2015/9/8/chartex" xmlns:cx2="http://schemas.microsoft.com/office/drawing/2015/10/21/chartex" xmlns:cx3="http://schemas.microsoft.com/office/drawing/2016/5/9/chartex" xmlns:cx4="http://schemas.microsoft.com/office/drawing/2016/5/10/chartex" xmlns:cx5="http://schemas.microsoft.com/office/drawing/2016/5/11/chartex" xmlns:cx6="http://schemas.microsoft.com/office/drawing/2016/5/12/chartex" xmlns:cx7="http://schemas.microsoft.com/office/drawing/2016/5/13/chartex" xmlns:cx8="http://schemas.microsoft.com/office/drawing/2016/5/14/chartex" xmlns:mc="http://schemas.openxmlformats.org/markup-compatibility/2006" xmlns:aink="http://schemas.microsoft.com/office/drawing/2016/ink" xmlns:am3d="http://schemas.microsoft.com/office/drawing/2017/model3d" xmlns:o="urn:schemas-microsoft-com:office:office" xmlns:r="http://schemas.openxmlformats.org/officeDocument/2006/relationships" xmlns:m="http://schemas.openxmlformats.org/officeDocument/2006/math" xmlns:v="urn:schemas-microsoft-com:vml" xmlns:wp14="http://schemas.microsoft.com/office/word/2010/wordprocessingDrawing" xmlns:wp="http://schemas.openxmlformats.org/drawingml/2006/wordprocessingDrawing" xmlns:w10="urn:schemas-microsoft-com:office:word" xmlns:w="http://schemas.openxmlformats.org/wordprocessingml/2006/main" xmlns:w14="http://schemas.microsoft.com/office/word/2010/wordml" xmlns:w15="http://schemas.microsoft.com/office/word/2012/wordml" xmlns:w16cid="http://schemas.microsoft.com/office/word/2016/wordml/cid" xmlns:w16se="http://schemas.microsoft.com/office/word/2015/wordml/symex" xmlns:wpg="http://schemas.microsoft.com/office/word/2010/wordprocessingGroup" xmlns:wpi="http://schemas.microsoft.com/office/word/2010/wordprocessingInk" xmlns:wne="http://schemas.microsoft.com/office/word/2006/wordml" xmlns:wps="http://schemas.microsoft.com/office/word/2010/wordprocessingShape" mc:Ignorable="w14 w15 w16se w16cid wp14">
   <w:abstractNum w:abstractNumId="0" w15:restartNumberingAfterBreak="0">
     <w:nsid w:val="05443086"/>
     <w:multiLevelType w:val="hybridMultilevel"/>
@@ -1115,7 +2991,7 @@
 </file>
 
 <file path=word/styles.xml><?xml version="1.0" encoding="utf-8"?>
-<w:styles xmlns:mc="http://schemas.openxmlformats.org/markup-compatibility/2006" xmlns:r="http://schemas.openxmlformats.org/officeDocument/2006/relationships" xmlns:w="http://schemas.openxmlformats.org/wordprocessingml/2006/main" xmlns:w14="http://schemas.microsoft.com/office/word/2010/wordml" xmlns:w15="http://schemas.microsoft.com/office/word/2012/wordml" xmlns:w16cex="http://schemas.microsoft.com/office/word/2018/wordml/cex" xmlns:w16cid="http://schemas.microsoft.com/office/word/2016/wordml/cid" xmlns:w16="http://schemas.microsoft.com/office/word/2018/wordml" xmlns:w16se="http://schemas.microsoft.com/office/word/2015/wordml/symex" mc:Ignorable="w14 w15 w16se w16cid w16 w16cex">
+<w:styles xmlns:mc="http://schemas.openxmlformats.org/markup-compatibility/2006" xmlns:r="http://schemas.openxmlformats.org/officeDocument/2006/relationships" xmlns:w="http://schemas.openxmlformats.org/wordprocessingml/2006/main" xmlns:w14="http://schemas.microsoft.com/office/word/2010/wordml" xmlns:w15="http://schemas.microsoft.com/office/word/2012/wordml" xmlns:w16cid="http://schemas.microsoft.com/office/word/2016/wordml/cid" xmlns:w16se="http://schemas.microsoft.com/office/word/2015/wordml/symex" mc:Ignorable="w14 w15 w16se w16cid">
   <w:docDefaults>
     <w:rPrDefault>
       <w:rPr>
@@ -1591,6 +3467,35 @@
       <w:contextualSpacing/>
     </w:pPr>
   </w:style>
+  <w:style w:type="character" w:styleId="PlaceholderText">
+    <w:name w:val="Placeholder Text"/>
+    <w:basedOn w:val="DefaultParagraphFont"/>
+    <w:uiPriority w:val="99"/>
+    <w:semiHidden/>
+    <w:rsid w:val="007531FA"/>
+    <w:rPr>
+      <w:color w:val="808080"/>
+    </w:rPr>
+  </w:style>
+  <w:style w:type="table" w:styleId="TableGrid">
+    <w:name w:val="Table Grid"/>
+    <w:basedOn w:val="TableNormal"/>
+    <w:uiPriority w:val="39"/>
+    <w:rsid w:val="00B12034"/>
+    <w:pPr>
+      <w:spacing w:after="0" w:line="240" w:lineRule="auto"/>
+    </w:pPr>
+    <w:tblPr>
+      <w:tblBorders>
+        <w:top w:val="single" w:sz="4" w:space="0" w:color="auto"/>
+        <w:left w:val="single" w:sz="4" w:space="0" w:color="auto"/>
+        <w:bottom w:val="single" w:sz="4" w:space="0" w:color="auto"/>
+        <w:right w:val="single" w:sz="4" w:space="0" w:color="auto"/>
+        <w:insideH w:val="single" w:sz="4" w:space="0" w:color="auto"/>
+        <w:insideV w:val="single" w:sz="4" w:space="0" w:color="auto"/>
+      </w:tblBorders>
+    </w:tblPr>
+  </w:style>
 </w:styles>
 </file>
 

</xml_diff>

<commit_message>
Added gradient vectors, parameterizing a curve
</commit_message>
<xml_diff>
--- a/year2/MAT2615/Notes for MAT2615.docx
+++ b/year2/MAT2615/Notes for MAT2615.docx
@@ -345,21 +345,7 @@
         <w:rPr>
           <w:rFonts w:ascii="Consolas" w:hAnsi="Consolas"/>
         </w:rPr>
-        <w:t>Functions (visualisation, Rn-</w:t>
-      </w:r>
-      <w:proofErr w:type="spellStart"/>
-      <w:r>
-        <w:rPr>
-          <w:rFonts w:ascii="Consolas" w:hAnsi="Consolas"/>
-        </w:rPr>
-        <w:t>Rp</w:t>
-      </w:r>
-      <w:proofErr w:type="spellEnd"/>
-      <w:r>
-        <w:rPr>
-          <w:rFonts w:ascii="Consolas" w:hAnsi="Consolas"/>
-        </w:rPr>
-        <w:t>)</w:t>
+        <w:t>Functions (visualisation, Rn-Rp)</w:t>
       </w:r>
     </w:p>
     <w:p>
@@ -9354,7 +9340,21 @@
         <w:rPr>
           <w:rFonts w:ascii="Consolas" w:hAnsi="Consolas"/>
         </w:rPr>
-        <w:t xml:space="preserve"> is normally used when the parameter is an angle, and is measured from the positive x-axis.)</w:t>
+        <w:t xml:space="preserve"> is normally used when the parameter is an </w:t>
+      </w:r>
+      <w:proofErr w:type="gramStart"/>
+      <w:r>
+        <w:rPr>
+          <w:rFonts w:ascii="Consolas" w:hAnsi="Consolas"/>
+        </w:rPr>
+        <w:t>angle, and</w:t>
+      </w:r>
+      <w:proofErr w:type="gramEnd"/>
+      <w:r>
+        <w:rPr>
+          <w:rFonts w:ascii="Consolas" w:hAnsi="Consolas"/>
+        </w:rPr>
+        <w:t xml:space="preserve"> is measured from the positive x-axis.)</w:t>
       </w:r>
     </w:p>
     <w:p>
@@ -18317,115 +18317,80 @@
         <w:spacing w:after="0"/>
         <w:rPr>
           <w:rFonts w:ascii="Consolas" w:hAnsi="Consolas"/>
-          <w:i/>
-          <w:iCs/>
-          <w:color w:val="FF0000"/>
-          <w:sz w:val="18"/>
-          <w:szCs w:val="18"/>
-        </w:rPr>
-      </w:pPr>
-    </w:p>
-    <w:p>
-      <w:pPr>
-        <w:spacing w:after="0"/>
-        <w:rPr>
-          <w:rFonts w:ascii="Consolas" w:hAnsi="Consolas"/>
-          <w:i/>
-          <w:iCs/>
-          <w:color w:val="FF0000"/>
-          <w:sz w:val="18"/>
-          <w:szCs w:val="18"/>
-        </w:rPr>
-      </w:pPr>
-    </w:p>
-    <w:p>
-      <w:pPr>
-        <w:spacing w:after="0"/>
-        <w:rPr>
-          <w:rFonts w:ascii="Consolas" w:hAnsi="Consolas"/>
-          <w:i/>
-          <w:iCs/>
-          <w:color w:val="FF0000"/>
-          <w:sz w:val="18"/>
-          <w:szCs w:val="18"/>
-        </w:rPr>
-      </w:pPr>
-    </w:p>
-    <w:p>
-      <w:pPr>
-        <w:spacing w:after="0"/>
-        <w:rPr>
-          <w:rFonts w:ascii="Consolas" w:hAnsi="Consolas"/>
-          <w:i/>
-          <w:iCs/>
-          <w:color w:val="FF0000"/>
-          <w:sz w:val="18"/>
-          <w:szCs w:val="18"/>
-        </w:rPr>
-      </w:pPr>
-    </w:p>
-    <w:p>
-      <w:pPr>
-        <w:spacing w:after="0"/>
-        <w:rPr>
-          <w:rFonts w:ascii="Consolas" w:hAnsi="Consolas"/>
-          <w:i/>
-          <w:iCs/>
-          <w:color w:val="FF0000"/>
-          <w:sz w:val="18"/>
-          <w:szCs w:val="18"/>
-        </w:rPr>
-      </w:pPr>
-    </w:p>
-    <w:p>
-      <w:pPr>
-        <w:spacing w:after="0"/>
-        <w:rPr>
-          <w:rFonts w:ascii="Consolas" w:hAnsi="Consolas"/>
-          <w:i/>
-          <w:iCs/>
-          <w:color w:val="FF0000"/>
-          <w:sz w:val="18"/>
-          <w:szCs w:val="18"/>
-        </w:rPr>
-      </w:pPr>
-    </w:p>
-    <w:p>
-      <w:pPr>
-        <w:spacing w:after="0"/>
-        <w:rPr>
-          <w:rFonts w:ascii="Consolas" w:hAnsi="Consolas"/>
-          <w:i/>
-          <w:iCs/>
-          <w:color w:val="FF0000"/>
-          <w:sz w:val="18"/>
-          <w:szCs w:val="18"/>
-        </w:rPr>
-      </w:pPr>
-    </w:p>
-    <w:p>
-      <w:pPr>
-        <w:spacing w:after="0"/>
-        <w:rPr>
-          <w:rFonts w:ascii="Consolas" w:hAnsi="Consolas"/>
-          <w:i/>
-          <w:iCs/>
-          <w:color w:val="FF0000"/>
-          <w:sz w:val="18"/>
-          <w:szCs w:val="18"/>
-        </w:rPr>
-      </w:pPr>
-    </w:p>
-    <w:p>
-      <w:pPr>
-        <w:spacing w:after="0"/>
-        <w:rPr>
-          <w:rFonts w:ascii="Consolas" w:hAnsi="Consolas"/>
-          <w:i/>
-          <w:iCs/>
-          <w:color w:val="FF0000"/>
-          <w:sz w:val="18"/>
-          <w:szCs w:val="18"/>
+        </w:rPr>
+      </w:pPr>
+      <w:r>
+        <w:rPr>
+          <w:rFonts w:ascii="Consolas" w:hAnsi="Consolas"/>
+        </w:rPr>
+        <w:t>Domain of multivariable function</w:t>
+      </w:r>
+    </w:p>
+    <w:p>
+      <w:pPr>
+        <w:spacing w:after="0"/>
+        <w:rPr>
+          <w:rFonts w:ascii="Consolas" w:hAnsi="Consolas"/>
+        </w:rPr>
+      </w:pPr>
+      <w:hyperlink r:id="rId13" w:history="1">
+        <w:r>
+          <w:rPr>
+            <w:rStyle w:val="Hyperlink"/>
+            <w:rFonts w:ascii="Consolas" w:hAnsi="Consolas"/>
+          </w:rPr>
+          <w:t>https://www.youtube.com/watch?v=CxtgMNAQr8g</w:t>
+        </w:r>
+      </w:hyperlink>
+    </w:p>
+    <w:p>
+      <w:pPr>
+        <w:spacing w:after="0"/>
+        <w:rPr>
+          <w:rFonts w:ascii="Consolas" w:hAnsi="Consolas"/>
+        </w:rPr>
+      </w:pPr>
+    </w:p>
+    <w:p>
+      <w:pPr>
+        <w:spacing w:after="0"/>
+        <w:rPr>
+          <w:rFonts w:ascii="Consolas" w:hAnsi="Consolas"/>
+        </w:rPr>
+      </w:pPr>
+      <w:r>
+        <w:rPr>
+          <w:rFonts w:ascii="Consolas" w:hAnsi="Consolas"/>
+        </w:rPr>
+        <w:t>Basically, you are looking for points where the function is not defined.</w:t>
+      </w:r>
+    </w:p>
+    <w:p>
+      <w:pPr>
+        <w:spacing w:after="0"/>
+        <w:rPr>
+          <w:rFonts w:ascii="Consolas" w:hAnsi="Consolas"/>
+        </w:rPr>
+      </w:pPr>
+      <w:r>
+        <w:rPr>
+          <w:rFonts w:ascii="Consolas" w:hAnsi="Consolas"/>
+        </w:rPr>
+        <w:t>(Natural logs, Square root, Piecewise functions etc)</w:t>
+      </w:r>
+    </w:p>
+    <w:p>
+      <w:pPr>
+        <w:spacing w:after="0"/>
+        <w:rPr>
+          <w:rFonts w:ascii="Consolas" w:hAnsi="Consolas"/>
+        </w:rPr>
+      </w:pPr>
+    </w:p>
+    <w:p>
+      <w:pPr>
+        <w:rPr>
+          <w:rFonts w:ascii="Consolas" w:hAnsi="Consolas"/>
         </w:rPr>
       </w:pPr>
     </w:p>
@@ -23250,7 +23215,7 @@
           <w:rFonts w:ascii="Consolas" w:hAnsi="Consolas"/>
         </w:rPr>
       </w:pPr>
-      <w:hyperlink r:id="rId13" w:history="1">
+      <w:hyperlink r:id="rId14" w:history="1">
         <w:r>
           <w:rPr>
             <w:rStyle w:val="Hyperlink"/>
@@ -23608,7 +23573,7 @@
                           <pic:cNvPicPr/>
                         </pic:nvPicPr>
                         <pic:blipFill>
-                          <a:blip r:embed="rId14" cstate="print">
+                          <a:blip r:embed="rId15" cstate="print">
                             <a:extLst>
                               <a:ext uri="{28A0092B-C50C-407E-A947-70E740481C1C}">
                                 <a14:useLocalDpi xmlns:a14="http://schemas.microsoft.com/office/drawing/2010/main" val="0"/>
@@ -24238,7 +24203,7 @@
                           <pic:cNvPicPr/>
                         </pic:nvPicPr>
                         <pic:blipFill>
-                          <a:blip r:embed="rId15" cstate="print">
+                          <a:blip r:embed="rId16" cstate="print">
                             <a:extLst>
                               <a:ext uri="{28A0092B-C50C-407E-A947-70E740481C1C}">
                                 <a14:useLocalDpi xmlns:a14="http://schemas.microsoft.com/office/drawing/2010/main" val="0"/>
@@ -25191,7 +25156,7 @@
                           <pic:cNvPicPr/>
                         </pic:nvPicPr>
                         <pic:blipFill>
-                          <a:blip r:embed="rId16" cstate="print">
+                          <a:blip r:embed="rId17" cstate="print">
                             <a:extLst>
                               <a:ext uri="{28A0092B-C50C-407E-A947-70E740481C1C}">
                                 <a14:useLocalDpi xmlns:a14="http://schemas.microsoft.com/office/drawing/2010/main" val="0"/>
@@ -25696,7 +25661,7 @@
                           <pic:cNvPicPr/>
                         </pic:nvPicPr>
                         <pic:blipFill>
-                          <a:blip r:embed="rId17" cstate="print">
+                          <a:blip r:embed="rId18" cstate="print">
                             <a:extLst>
                               <a:ext uri="{28A0092B-C50C-407E-A947-70E740481C1C}">
                                 <a14:useLocalDpi xmlns:a14="http://schemas.microsoft.com/office/drawing/2010/main" val="0"/>
@@ -26061,7 +26026,7 @@
                           <pic:cNvPicPr/>
                         </pic:nvPicPr>
                         <pic:blipFill>
-                          <a:blip r:embed="rId18" cstate="print">
+                          <a:blip r:embed="rId19" cstate="print">
                             <a:extLst>
                               <a:ext uri="{28A0092B-C50C-407E-A947-70E740481C1C}">
                                 <a14:useLocalDpi xmlns:a14="http://schemas.microsoft.com/office/drawing/2010/main" val="0"/>
@@ -26430,7 +26395,7 @@
                           <pic:cNvPicPr/>
                         </pic:nvPicPr>
                         <pic:blipFill>
-                          <a:blip r:embed="rId19" cstate="print">
+                          <a:blip r:embed="rId20" cstate="print">
                             <a:extLst>
                               <a:ext uri="{28A0092B-C50C-407E-A947-70E740481C1C}">
                                 <a14:useLocalDpi xmlns:a14="http://schemas.microsoft.com/office/drawing/2010/main" val="0"/>
@@ -26470,14 +26435,12 @@
                 <w:rFonts w:ascii="Consolas" w:eastAsiaTheme="minorEastAsia" w:hAnsi="Consolas"/>
               </w:rPr>
             </w:pPr>
-            <w:proofErr w:type="spellStart"/>
             <w:r>
               <w:rPr>
                 <w:rFonts w:ascii="Consolas" w:eastAsiaTheme="minorEastAsia" w:hAnsi="Consolas"/>
               </w:rPr>
               <w:t>Parabaloid</w:t>
             </w:r>
-            <w:proofErr w:type="spellEnd"/>
           </w:p>
         </w:tc>
         <w:tc>
@@ -26979,7 +26942,7 @@
                           <pic:cNvPicPr/>
                         </pic:nvPicPr>
                         <pic:blipFill>
-                          <a:blip r:embed="rId20" cstate="print">
+                          <a:blip r:embed="rId21" cstate="print">
                             <a:extLst>
                               <a:ext uri="{28A0092B-C50C-407E-A947-70E740481C1C}">
                                 <a14:useLocalDpi xmlns:a14="http://schemas.microsoft.com/office/drawing/2010/main" val="0"/>
@@ -27013,14 +26976,12 @@
                 <w:rFonts w:ascii="Consolas" w:hAnsi="Consolas"/>
               </w:rPr>
             </w:pPr>
-            <w:proofErr w:type="spellStart"/>
             <w:r>
               <w:rPr>
                 <w:rFonts w:ascii="Consolas" w:hAnsi="Consolas"/>
               </w:rPr>
               <w:t>Hyperbollic</w:t>
             </w:r>
-            <w:proofErr w:type="spellEnd"/>
             <w:r>
               <w:rPr>
                 <w:rFonts w:ascii="Consolas" w:eastAsiaTheme="minorEastAsia" w:hAnsi="Consolas"/>
@@ -27070,7 +27031,7 @@
                           <pic:cNvPicPr/>
                         </pic:nvPicPr>
                         <pic:blipFill>
-                          <a:blip r:embed="rId21" cstate="print">
+                          <a:blip r:embed="rId22" cstate="print">
                             <a:extLst>
                               <a:ext uri="{28A0092B-C50C-407E-A947-70E740481C1C}">
                                 <a14:useLocalDpi xmlns:a14="http://schemas.microsoft.com/office/drawing/2010/main" val="0"/>
@@ -27125,7 +27086,7 @@
                           <pic:cNvPicPr/>
                         </pic:nvPicPr>
                         <pic:blipFill>
-                          <a:blip r:embed="rId22" cstate="print">
+                          <a:blip r:embed="rId23" cstate="print">
                             <a:extLst>
                               <a:ext uri="{28A0092B-C50C-407E-A947-70E740481C1C}">
                                 <a14:useLocalDpi xmlns:a14="http://schemas.microsoft.com/office/drawing/2010/main" val="0"/>
@@ -28258,7 +28219,7 @@
                     <pic:cNvPicPr/>
                   </pic:nvPicPr>
                   <pic:blipFill>
-                    <a:blip r:embed="rId23" cstate="print">
+                    <a:blip r:embed="rId24" cstate="print">
                       <a:extLst>
                         <a:ext uri="{28A0092B-C50C-407E-A947-70E740481C1C}">
                           <a14:useLocalDpi xmlns:a14="http://schemas.microsoft.com/office/drawing/2010/main" val="0"/>
@@ -29756,7 +29717,7 @@
               <w:rPr>
                 <w:rFonts w:ascii="Cambria Math" w:eastAsiaTheme="minorEastAsia" w:hAnsi="Cambria Math"/>
               </w:rPr>
-              <m:t>dz</m:t>
+              <m:t>∂f</m:t>
             </m:r>
           </m:num>
           <m:den>
@@ -29764,7 +29725,7 @@
               <w:rPr>
                 <w:rFonts w:ascii="Cambria Math" w:eastAsiaTheme="minorEastAsia" w:hAnsi="Cambria Math"/>
               </w:rPr>
-              <m:t>dx</m:t>
+              <m:t>∂x</m:t>
             </m:r>
           </m:den>
         </m:f>
@@ -30134,7 +30095,7 @@
               <w:rPr>
                 <w:rFonts w:ascii="Cambria Math" w:eastAsiaTheme="minorEastAsia" w:hAnsi="Cambria Math"/>
               </w:rPr>
-              <m:t>dz</m:t>
+              <m:t>∂f</m:t>
             </m:r>
           </m:num>
           <m:den>
@@ -30142,7 +30103,13 @@
               <w:rPr>
                 <w:rFonts w:ascii="Cambria Math" w:eastAsiaTheme="minorEastAsia" w:hAnsi="Cambria Math"/>
               </w:rPr>
-              <m:t>dy</m:t>
+              <m:t>∂</m:t>
+            </m:r>
+            <m:r>
+              <w:rPr>
+                <w:rFonts w:ascii="Cambria Math" w:eastAsiaTheme="minorEastAsia" w:hAnsi="Cambria Math"/>
+              </w:rPr>
+              <m:t>y</m:t>
             </m:r>
           </m:den>
         </m:f>
@@ -30151,7 +30118,13 @@
         <w:rPr>
           <w:rFonts w:ascii="Consolas" w:eastAsiaTheme="minorEastAsia" w:hAnsi="Consolas"/>
         </w:rPr>
-        <w:t xml:space="preserve"> or </w:t>
+        <w:t xml:space="preserve"> </w:t>
+      </w:r>
+      <w:r>
+        <w:rPr>
+          <w:rFonts w:ascii="Consolas" w:eastAsiaTheme="minorEastAsia" w:hAnsi="Consolas"/>
+        </w:rPr>
+        <w:t xml:space="preserve">or </w:t>
       </w:r>
       <m:oMath>
         <m:sSub>
@@ -32491,7 +32464,768 @@
           <w:bCs/>
         </w:rPr>
         <w:lastRenderedPageBreak/>
-        <w:t>Lesson 8</w:t>
+        <w:t xml:space="preserve">Lesson 8 </w:t>
+      </w:r>
+    </w:p>
+    <w:p>
+      <w:pPr>
+        <w:spacing w:after="0"/>
+        <w:rPr>
+          <w:rFonts w:ascii="Consolas" w:hAnsi="Consolas"/>
+        </w:rPr>
+      </w:pPr>
+      <w:r>
+        <w:rPr>
+          <w:rFonts w:ascii="Consolas" w:hAnsi="Consolas"/>
+        </w:rPr>
+        <w:t>Gradient Vectors and maximum rate of change</w:t>
+      </w:r>
+    </w:p>
+    <w:p>
+      <w:pPr>
+        <w:spacing w:after="0"/>
+        <w:rPr>
+          <w:rFonts w:ascii="Consolas" w:hAnsi="Consolas"/>
+        </w:rPr>
+      </w:pPr>
+      <w:hyperlink r:id="rId25" w:history="1">
+        <w:r>
+          <w:rPr>
+            <w:rStyle w:val="Hyperlink"/>
+            <w:rFonts w:ascii="Consolas" w:hAnsi="Consolas"/>
+          </w:rPr>
+          <w:t>https://www.youtube.com/watch?v=xBKhPZ5RgzQ</w:t>
+        </w:r>
+      </w:hyperlink>
+      <w:r>
+        <w:rPr>
+          <w:rFonts w:ascii="Consolas" w:hAnsi="Consolas"/>
+        </w:rPr>
+        <w:t xml:space="preserve"> </w:t>
+      </w:r>
+    </w:p>
+    <w:p>
+      <w:pPr>
+        <w:spacing w:after="0"/>
+        <w:rPr>
+          <w:rFonts w:ascii="Consolas" w:hAnsi="Consolas"/>
+        </w:rPr>
+      </w:pPr>
+    </w:p>
+    <w:p>
+      <w:pPr>
+        <w:spacing w:after="0"/>
+        <w:rPr>
+          <w:rFonts w:ascii="Consolas" w:eastAsiaTheme="minorEastAsia" w:hAnsi="Consolas"/>
+        </w:rPr>
+      </w:pPr>
+      <w:r>
+        <w:rPr>
+          <w:rFonts w:ascii="Consolas" w:hAnsi="Consolas"/>
+        </w:rPr>
+        <w:t xml:space="preserve">This topic deals with finding the gradient of a </w:t>
+      </w:r>
+      <m:oMath>
+        <m:sSup>
+          <m:sSupPr>
+            <m:ctrlPr>
+              <w:rPr>
+                <w:rFonts w:ascii="Cambria Math" w:hAnsi="Cambria Math"/>
+                <w:i/>
+              </w:rPr>
+            </m:ctrlPr>
+          </m:sSupPr>
+          <m:e>
+            <m:r>
+              <m:rPr>
+                <m:scr m:val="double-struck"/>
+              </m:rPr>
+              <w:rPr>
+                <w:rFonts w:ascii="Cambria Math" w:hAnsi="Cambria Math"/>
+              </w:rPr>
+              <m:t>R</m:t>
+            </m:r>
+          </m:e>
+          <m:sup>
+            <m:r>
+              <w:rPr>
+                <w:rFonts w:ascii="Cambria Math" w:hAnsi="Cambria Math"/>
+              </w:rPr>
+              <m:t>3</m:t>
+            </m:r>
+          </m:sup>
+        </m:sSup>
+      </m:oMath>
+      <w:r>
+        <w:rPr>
+          <w:rFonts w:ascii="Consolas" w:eastAsiaTheme="minorEastAsia" w:hAnsi="Consolas"/>
+        </w:rPr>
+        <w:t xml:space="preserve"> function.</w:t>
+      </w:r>
+      <w:r>
+        <w:rPr>
+          <w:rFonts w:ascii="Consolas" w:eastAsiaTheme="minorEastAsia" w:hAnsi="Consolas"/>
+        </w:rPr>
+        <w:t xml:space="preserve"> This site explains this concept in a summary:</w:t>
+      </w:r>
+    </w:p>
+    <w:p>
+      <w:pPr>
+        <w:spacing w:after="0"/>
+        <w:rPr>
+          <w:rFonts w:ascii="Consolas" w:hAnsi="Consolas"/>
+        </w:rPr>
+      </w:pPr>
+      <w:hyperlink r:id="rId26" w:history="1">
+        <w:r>
+          <w:rPr>
+            <w:rStyle w:val="Hyperlink"/>
+            <w:rFonts w:ascii="Consolas" w:hAnsi="Consolas"/>
+          </w:rPr>
+          <w:t>http://sites.science.oregonstate.edu/math/home/programs/undergrad/CalculusQuestStudyGuides/vcalc/grad/grad.html</w:t>
+        </w:r>
+      </w:hyperlink>
+      <w:r>
+        <w:rPr>
+          <w:rFonts w:ascii="Consolas" w:hAnsi="Consolas"/>
+        </w:rPr>
+        <w:t xml:space="preserve"> </w:t>
+      </w:r>
+    </w:p>
+    <w:p>
+      <w:pPr>
+        <w:spacing w:after="0"/>
+        <w:rPr>
+          <w:rFonts w:ascii="Consolas" w:hAnsi="Consolas"/>
+        </w:rPr>
+      </w:pPr>
+    </w:p>
+    <w:p>
+      <w:pPr>
+        <w:spacing w:after="0"/>
+        <w:rPr>
+          <w:rFonts w:ascii="Consolas" w:eastAsiaTheme="minorEastAsia" w:hAnsi="Consolas"/>
+        </w:rPr>
+      </w:pPr>
+      <w:r>
+        <w:rPr>
+          <w:rFonts w:ascii="Consolas" w:hAnsi="Consolas"/>
+        </w:rPr>
+        <w:t xml:space="preserve">The gradient of a function </w:t>
+      </w:r>
+      <m:oMath>
+        <m:r>
+          <w:rPr>
+            <w:rFonts w:ascii="Cambria Math" w:hAnsi="Cambria Math"/>
+          </w:rPr>
+          <m:t>w=f(x,y,z)</m:t>
+        </m:r>
+      </m:oMath>
+      <w:r>
+        <w:rPr>
+          <w:rFonts w:ascii="Consolas" w:eastAsiaTheme="minorEastAsia" w:hAnsi="Consolas"/>
+        </w:rPr>
+        <w:t xml:space="preserve"> is the </w:t>
+      </w:r>
+      <w:r>
+        <w:rPr>
+          <w:rFonts w:ascii="Consolas" w:eastAsiaTheme="minorEastAsia" w:hAnsi="Consolas"/>
+        </w:rPr>
+        <w:t xml:space="preserve">2D </w:t>
+      </w:r>
+      <w:r>
+        <w:rPr>
+          <w:rFonts w:ascii="Consolas" w:eastAsiaTheme="minorEastAsia" w:hAnsi="Consolas"/>
+        </w:rPr>
+        <w:t>vector function:</w:t>
+      </w:r>
+    </w:p>
+    <w:p>
+      <w:pPr>
+        <w:spacing w:after="0"/>
+        <w:rPr>
+          <w:rFonts w:ascii="Consolas" w:eastAsiaTheme="minorEastAsia" w:hAnsi="Consolas"/>
+        </w:rPr>
+      </w:pPr>
+      <m:oMath>
+        <m:r>
+          <m:rPr>
+            <m:sty m:val="p"/>
+          </m:rPr>
+          <w:rPr>
+            <w:rFonts w:ascii="Cambria Math" w:eastAsiaTheme="minorEastAsia" w:hAnsi="Cambria Math"/>
+          </w:rPr>
+          <m:t>∇</m:t>
+        </m:r>
+        <m:r>
+          <w:rPr>
+            <w:rFonts w:ascii="Cambria Math" w:eastAsiaTheme="minorEastAsia" w:hAnsi="Cambria Math"/>
+          </w:rPr>
+          <m:t xml:space="preserve">f=grad f= &lt; </m:t>
+        </m:r>
+        <m:f>
+          <m:fPr>
+            <m:ctrlPr>
+              <w:rPr>
+                <w:rFonts w:ascii="Cambria Math" w:eastAsiaTheme="minorEastAsia" w:hAnsi="Cambria Math"/>
+                <w:i/>
+              </w:rPr>
+            </m:ctrlPr>
+          </m:fPr>
+          <m:num>
+            <m:r>
+              <w:rPr>
+                <w:rFonts w:ascii="Cambria Math" w:eastAsiaTheme="minorEastAsia" w:hAnsi="Cambria Math"/>
+              </w:rPr>
+              <m:t>∂f</m:t>
+            </m:r>
+          </m:num>
+          <m:den>
+            <m:r>
+              <w:rPr>
+                <w:rFonts w:ascii="Cambria Math" w:eastAsiaTheme="minorEastAsia" w:hAnsi="Cambria Math"/>
+              </w:rPr>
+              <m:t>∂x</m:t>
+            </m:r>
+          </m:den>
+        </m:f>
+        <m:r>
+          <m:rPr>
+            <m:sty m:val="p"/>
+          </m:rPr>
+          <w:rPr>
+            <w:rFonts w:ascii="Cambria Math" w:eastAsiaTheme="minorEastAsia" w:hAnsi="Cambria Math"/>
+          </w:rPr>
+          <m:t xml:space="preserve"> </m:t>
+        </m:r>
+        <m:d>
+          <m:dPr>
+            <m:ctrlPr>
+              <w:rPr>
+                <w:rFonts w:ascii="Cambria Math" w:eastAsiaTheme="minorEastAsia" w:hAnsi="Cambria Math"/>
+                <w:i/>
+              </w:rPr>
+            </m:ctrlPr>
+          </m:dPr>
+          <m:e>
+            <m:r>
+              <w:rPr>
+                <w:rFonts w:ascii="Cambria Math" w:eastAsiaTheme="minorEastAsia" w:hAnsi="Cambria Math"/>
+              </w:rPr>
+              <m:t>x,y,z</m:t>
+            </m:r>
+          </m:e>
+        </m:d>
+        <m:r>
+          <w:rPr>
+            <w:rFonts w:ascii="Cambria Math" w:eastAsiaTheme="minorEastAsia" w:hAnsi="Cambria Math"/>
+          </w:rPr>
+          <m:t xml:space="preserve">, </m:t>
+        </m:r>
+        <m:f>
+          <m:fPr>
+            <m:ctrlPr>
+              <w:rPr>
+                <w:rFonts w:ascii="Cambria Math" w:eastAsiaTheme="minorEastAsia" w:hAnsi="Cambria Math"/>
+                <w:i/>
+              </w:rPr>
+            </m:ctrlPr>
+          </m:fPr>
+          <m:num>
+            <m:r>
+              <w:rPr>
+                <w:rFonts w:ascii="Cambria Math" w:eastAsiaTheme="minorEastAsia" w:hAnsi="Cambria Math"/>
+              </w:rPr>
+              <m:t>∂f</m:t>
+            </m:r>
+          </m:num>
+          <m:den>
+            <m:r>
+              <w:rPr>
+                <w:rFonts w:ascii="Cambria Math" w:eastAsiaTheme="minorEastAsia" w:hAnsi="Cambria Math"/>
+              </w:rPr>
+              <m:t>∂</m:t>
+            </m:r>
+            <m:r>
+              <w:rPr>
+                <w:rFonts w:ascii="Cambria Math" w:eastAsiaTheme="minorEastAsia" w:hAnsi="Cambria Math"/>
+              </w:rPr>
+              <m:t>y</m:t>
+            </m:r>
+          </m:den>
+        </m:f>
+        <m:r>
+          <m:rPr>
+            <m:sty m:val="p"/>
+          </m:rPr>
+          <w:rPr>
+            <w:rFonts w:ascii="Cambria Math" w:eastAsiaTheme="minorEastAsia" w:hAnsi="Cambria Math"/>
+          </w:rPr>
+          <m:t xml:space="preserve"> </m:t>
+        </m:r>
+        <m:d>
+          <m:dPr>
+            <m:ctrlPr>
+              <w:rPr>
+                <w:rFonts w:ascii="Cambria Math" w:eastAsiaTheme="minorEastAsia" w:hAnsi="Cambria Math"/>
+                <w:i/>
+              </w:rPr>
+            </m:ctrlPr>
+          </m:dPr>
+          <m:e>
+            <m:r>
+              <w:rPr>
+                <w:rFonts w:ascii="Cambria Math" w:eastAsiaTheme="minorEastAsia" w:hAnsi="Cambria Math"/>
+              </w:rPr>
+              <m:t>x,y,z</m:t>
+            </m:r>
+          </m:e>
+        </m:d>
+        <m:r>
+          <w:rPr>
+            <w:rFonts w:ascii="Cambria Math" w:eastAsiaTheme="minorEastAsia" w:hAnsi="Cambria Math"/>
+          </w:rPr>
+          <m:t>,</m:t>
+        </m:r>
+        <m:f>
+          <m:fPr>
+            <m:ctrlPr>
+              <w:rPr>
+                <w:rFonts w:ascii="Cambria Math" w:eastAsiaTheme="minorEastAsia" w:hAnsi="Cambria Math"/>
+                <w:i/>
+              </w:rPr>
+            </m:ctrlPr>
+          </m:fPr>
+          <m:num>
+            <m:r>
+              <w:rPr>
+                <w:rFonts w:ascii="Cambria Math" w:eastAsiaTheme="minorEastAsia" w:hAnsi="Cambria Math"/>
+              </w:rPr>
+              <m:t>∂f</m:t>
+            </m:r>
+          </m:num>
+          <m:den>
+            <m:r>
+              <w:rPr>
+                <w:rFonts w:ascii="Cambria Math" w:eastAsiaTheme="minorEastAsia" w:hAnsi="Cambria Math"/>
+              </w:rPr>
+              <m:t>∂</m:t>
+            </m:r>
+            <m:r>
+              <w:rPr>
+                <w:rFonts w:ascii="Cambria Math" w:eastAsiaTheme="minorEastAsia" w:hAnsi="Cambria Math"/>
+              </w:rPr>
+              <m:t>z</m:t>
+            </m:r>
+          </m:den>
+        </m:f>
+        <m:r>
+          <m:rPr>
+            <m:sty m:val="p"/>
+          </m:rPr>
+          <w:rPr>
+            <w:rFonts w:ascii="Cambria Math" w:eastAsiaTheme="minorEastAsia" w:hAnsi="Cambria Math"/>
+          </w:rPr>
+          <m:t xml:space="preserve"> </m:t>
+        </m:r>
+        <m:d>
+          <m:dPr>
+            <m:ctrlPr>
+              <w:rPr>
+                <w:rFonts w:ascii="Cambria Math" w:eastAsiaTheme="minorEastAsia" w:hAnsi="Cambria Math"/>
+                <w:i/>
+              </w:rPr>
+            </m:ctrlPr>
+          </m:dPr>
+          <m:e>
+            <m:r>
+              <w:rPr>
+                <w:rFonts w:ascii="Cambria Math" w:eastAsiaTheme="minorEastAsia" w:hAnsi="Cambria Math"/>
+              </w:rPr>
+              <m:t>x,y,z</m:t>
+            </m:r>
+          </m:e>
+        </m:d>
+        <m:r>
+          <w:rPr>
+            <w:rFonts w:ascii="Cambria Math" w:eastAsiaTheme="minorEastAsia" w:hAnsi="Cambria Math"/>
+          </w:rPr>
+          <m:t>&gt;</m:t>
+        </m:r>
+      </m:oMath>
+      <w:r>
+        <w:rPr>
+          <w:rFonts w:ascii="Consolas" w:eastAsiaTheme="minorEastAsia" w:hAnsi="Consolas"/>
+        </w:rPr>
+        <w:t xml:space="preserve"> </w:t>
+      </w:r>
+    </w:p>
+    <w:p>
+      <w:pPr>
+        <w:spacing w:after="0"/>
+        <w:rPr>
+          <w:rFonts w:ascii="Consolas" w:eastAsiaTheme="minorEastAsia" w:hAnsi="Consolas"/>
+        </w:rPr>
+      </w:pPr>
+    </w:p>
+    <w:p>
+      <w:pPr>
+        <w:spacing w:after="0"/>
+        <w:rPr>
+          <w:rFonts w:ascii="Consolas" w:eastAsiaTheme="minorEastAsia" w:hAnsi="Consolas"/>
+        </w:rPr>
+      </w:pPr>
+      <w:r>
+        <w:rPr>
+          <w:rFonts w:ascii="Consolas" w:eastAsiaTheme="minorEastAsia" w:hAnsi="Consolas"/>
+        </w:rPr>
+        <w:t xml:space="preserve">The maximum rate of change at a given point: </w:t>
+      </w:r>
+    </w:p>
+    <w:p>
+      <w:pPr>
+        <w:spacing w:after="0"/>
+        <w:rPr>
+          <w:rFonts w:ascii="Consolas" w:eastAsiaTheme="minorEastAsia" w:hAnsi="Consolas"/>
+        </w:rPr>
+      </w:pPr>
+      <m:oMath>
+        <m:r>
+          <m:rPr>
+            <m:sty m:val="p"/>
+          </m:rPr>
+          <w:rPr>
+            <w:rFonts w:ascii="Cambria Math" w:eastAsiaTheme="minorEastAsia" w:hAnsi="Cambria Math"/>
+          </w:rPr>
+          <m:t xml:space="preserve">| </m:t>
+        </m:r>
+        <m:r>
+          <m:rPr>
+            <m:sty m:val="p"/>
+          </m:rPr>
+          <w:rPr>
+            <w:rFonts w:ascii="Cambria Math" w:eastAsiaTheme="minorEastAsia" w:hAnsi="Cambria Math"/>
+          </w:rPr>
+          <m:t>∇</m:t>
+        </m:r>
+        <m:r>
+          <w:rPr>
+            <w:rFonts w:ascii="Cambria Math" w:eastAsiaTheme="minorEastAsia" w:hAnsi="Cambria Math"/>
+          </w:rPr>
+          <m:t>f</m:t>
+        </m:r>
+        <m:d>
+          <m:dPr>
+            <m:ctrlPr>
+              <w:rPr>
+                <w:rFonts w:ascii="Cambria Math" w:eastAsiaTheme="minorEastAsia" w:hAnsi="Cambria Math"/>
+                <w:i/>
+              </w:rPr>
+            </m:ctrlPr>
+          </m:dPr>
+          <m:e>
+            <m:r>
+              <w:rPr>
+                <w:rFonts w:ascii="Cambria Math" w:eastAsiaTheme="minorEastAsia" w:hAnsi="Cambria Math"/>
+              </w:rPr>
+              <m:t>a,b</m:t>
+            </m:r>
+          </m:e>
+        </m:d>
+        <m:r>
+          <w:rPr>
+            <w:rFonts w:ascii="Cambria Math" w:eastAsiaTheme="minorEastAsia" w:hAnsi="Cambria Math"/>
+          </w:rPr>
+          <m:t>|</m:t>
+        </m:r>
+        <m:r>
+          <w:rPr>
+            <w:rFonts w:ascii="Cambria Math" w:eastAsiaTheme="minorEastAsia" w:hAnsi="Cambria Math"/>
+          </w:rPr>
+          <m:t xml:space="preserve">= </m:t>
+        </m:r>
+        <m:rad>
+          <m:radPr>
+            <m:degHide m:val="1"/>
+            <m:ctrlPr>
+              <w:rPr>
+                <w:rFonts w:ascii="Cambria Math" w:eastAsiaTheme="minorEastAsia" w:hAnsi="Cambria Math"/>
+                <w:i/>
+              </w:rPr>
+            </m:ctrlPr>
+          </m:radPr>
+          <m:deg/>
+          <m:e>
+            <m:sSup>
+              <m:sSupPr>
+                <m:ctrlPr>
+                  <w:rPr>
+                    <w:rFonts w:ascii="Cambria Math" w:eastAsiaTheme="minorEastAsia" w:hAnsi="Cambria Math"/>
+                    <w:i/>
+                  </w:rPr>
+                </m:ctrlPr>
+              </m:sSupPr>
+              <m:e>
+                <m:r>
+                  <w:rPr>
+                    <w:rFonts w:ascii="Cambria Math" w:eastAsiaTheme="minorEastAsia" w:hAnsi="Cambria Math"/>
+                  </w:rPr>
+                  <m:t>x</m:t>
+                </m:r>
+              </m:e>
+              <m:sup>
+                <m:r>
+                  <w:rPr>
+                    <w:rFonts w:ascii="Cambria Math" w:eastAsiaTheme="minorEastAsia" w:hAnsi="Cambria Math"/>
+                  </w:rPr>
+                  <m:t>2</m:t>
+                </m:r>
+              </m:sup>
+            </m:sSup>
+            <m:r>
+              <w:rPr>
+                <w:rFonts w:ascii="Cambria Math" w:eastAsiaTheme="minorEastAsia" w:hAnsi="Cambria Math"/>
+              </w:rPr>
+              <m:t>+</m:t>
+            </m:r>
+            <m:sSup>
+              <m:sSupPr>
+                <m:ctrlPr>
+                  <w:rPr>
+                    <w:rFonts w:ascii="Cambria Math" w:eastAsiaTheme="minorEastAsia" w:hAnsi="Cambria Math"/>
+                    <w:i/>
+                  </w:rPr>
+                </m:ctrlPr>
+              </m:sSupPr>
+              <m:e>
+                <m:r>
+                  <w:rPr>
+                    <w:rFonts w:ascii="Cambria Math" w:eastAsiaTheme="minorEastAsia" w:hAnsi="Cambria Math"/>
+                  </w:rPr>
+                  <m:t>y</m:t>
+                </m:r>
+              </m:e>
+              <m:sup>
+                <m:r>
+                  <w:rPr>
+                    <w:rFonts w:ascii="Cambria Math" w:eastAsiaTheme="minorEastAsia" w:hAnsi="Cambria Math"/>
+                  </w:rPr>
+                  <m:t>2</m:t>
+                </m:r>
+              </m:sup>
+            </m:sSup>
+          </m:e>
+        </m:rad>
+      </m:oMath>
+      <w:r>
+        <w:rPr>
+          <w:rFonts w:ascii="Consolas" w:eastAsiaTheme="minorEastAsia" w:hAnsi="Consolas"/>
+        </w:rPr>
+        <w:t xml:space="preserve"> </w:t>
+      </w:r>
+    </w:p>
+    <w:p>
+      <w:pPr>
+        <w:spacing w:after="0"/>
+        <w:rPr>
+          <w:rFonts w:ascii="Consolas" w:eastAsiaTheme="minorEastAsia" w:hAnsi="Consolas"/>
+        </w:rPr>
+      </w:pPr>
+    </w:p>
+    <w:p>
+      <w:pPr>
+        <w:spacing w:after="0"/>
+        <w:rPr>
+          <w:rFonts w:ascii="Consolas" w:eastAsiaTheme="minorEastAsia" w:hAnsi="Consolas"/>
+        </w:rPr>
+      </w:pPr>
+      <w:r>
+        <w:rPr>
+          <w:rFonts w:ascii="Consolas" w:eastAsiaTheme="minorEastAsia" w:hAnsi="Consolas"/>
+        </w:rPr>
+        <w:t xml:space="preserve">This is useful in cases where you want to transform a 3D interpretation of a graph to a 2D one (i.e. Quadric surface of a mountain to a contour plot) </w:t>
+      </w:r>
+    </w:p>
+    <w:p>
+      <w:pPr>
+        <w:spacing w:after="0"/>
+        <w:rPr>
+          <w:rFonts w:ascii="Consolas" w:eastAsiaTheme="minorEastAsia" w:hAnsi="Consolas"/>
+        </w:rPr>
+      </w:pPr>
+    </w:p>
+    <w:p>
+      <w:pPr>
+        <w:spacing w:after="0"/>
+        <w:rPr>
+          <w:rFonts w:ascii="Consolas" w:eastAsiaTheme="minorEastAsia" w:hAnsi="Consolas"/>
+        </w:rPr>
+      </w:pPr>
+      <w:r>
+        <w:rPr>
+          <w:rFonts w:ascii="Consolas" w:eastAsiaTheme="minorEastAsia" w:hAnsi="Consolas"/>
+        </w:rPr>
+        <w:t xml:space="preserve">This also helps us find the direction that the </w:t>
+      </w:r>
+      <w:r>
+        <w:rPr>
+          <w:rFonts w:ascii="Consolas" w:eastAsiaTheme="minorEastAsia" w:hAnsi="Consolas"/>
+        </w:rPr>
+        <w:t xml:space="preserve">gradient vector increases towards the fastest </w:t>
+      </w:r>
+    </w:p>
+    <w:p>
+      <w:pPr>
+        <w:spacing w:after="0"/>
+        <w:rPr>
+          <w:rFonts w:ascii="Consolas" w:eastAsiaTheme="minorEastAsia" w:hAnsi="Consolas"/>
+        </w:rPr>
+      </w:pPr>
+      <w:r>
+        <w:rPr>
+          <w:rFonts w:ascii="Consolas" w:eastAsiaTheme="minorEastAsia" w:hAnsi="Consolas"/>
+        </w:rPr>
+        <w:t>.</w:t>
+      </w:r>
+      <m:oMath>
+        <m:r>
+          <m:rPr>
+            <m:sty m:val="p"/>
+          </m:rPr>
+          <w:rPr>
+            <w:rFonts w:ascii="Cambria Math" w:eastAsiaTheme="minorEastAsia" w:hAnsi="Cambria Math"/>
+          </w:rPr>
+          <m:t xml:space="preserve"> </m:t>
+        </m:r>
+        <m:r>
+          <m:rPr>
+            <m:sty m:val="p"/>
+          </m:rPr>
+          <w:rPr>
+            <w:rFonts w:ascii="Cambria Math" w:eastAsiaTheme="minorEastAsia" w:hAnsi="Cambria Math"/>
+          </w:rPr>
+          <m:t>∇</m:t>
+        </m:r>
+        <m:r>
+          <w:rPr>
+            <w:rFonts w:ascii="Cambria Math" w:eastAsiaTheme="minorEastAsia" w:hAnsi="Cambria Math"/>
+          </w:rPr>
+          <m:t>f</m:t>
+        </m:r>
+        <m:d>
+          <m:dPr>
+            <m:ctrlPr>
+              <w:rPr>
+                <w:rFonts w:ascii="Cambria Math" w:eastAsiaTheme="minorEastAsia" w:hAnsi="Cambria Math"/>
+                <w:i/>
+              </w:rPr>
+            </m:ctrlPr>
+          </m:dPr>
+          <m:e>
+            <m:r>
+              <w:rPr>
+                <w:rFonts w:ascii="Cambria Math" w:eastAsiaTheme="minorEastAsia" w:hAnsi="Cambria Math"/>
+              </w:rPr>
+              <m:t>1,0</m:t>
+            </m:r>
+          </m:e>
+        </m:d>
+        <m:r>
+          <w:rPr>
+            <w:rFonts w:ascii="Cambria Math" w:eastAsiaTheme="minorEastAsia" w:hAnsi="Cambria Math"/>
+          </w:rPr>
+          <m:t>= &lt;0,1&gt;</m:t>
+        </m:r>
+      </m:oMath>
+      <w:r>
+        <w:rPr>
+          <w:rFonts w:ascii="Consolas" w:eastAsiaTheme="minorEastAsia" w:hAnsi="Consolas"/>
+        </w:rPr>
+        <w:t xml:space="preserve"> </w:t>
+      </w:r>
+      <w:r>
+        <w:rPr>
+          <w:rFonts w:ascii="Consolas" w:eastAsiaTheme="minorEastAsia" w:hAnsi="Consolas"/>
+        </w:rPr>
+        <w:softHyphen/>
+      </w:r>
+    </w:p>
+    <w:p>
+      <w:pPr>
+        <w:spacing w:after="0"/>
+        <w:rPr>
+          <w:rFonts w:ascii="Consolas" w:eastAsiaTheme="minorEastAsia" w:hAnsi="Consolas"/>
+        </w:rPr>
+      </w:pPr>
+      <w:r>
+        <w:rPr>
+          <w:rFonts w:ascii="Consolas" w:eastAsiaTheme="minorEastAsia" w:hAnsi="Consolas"/>
+          <w:i/>
+          <w:iCs/>
+          <w:color w:val="FF0000"/>
+          <w:sz w:val="18"/>
+          <w:szCs w:val="18"/>
+        </w:rPr>
+        <w:t>the gradient vector increases the fastest towards</w:t>
+      </w:r>
+      <w:r>
+        <w:rPr>
+          <w:rFonts w:ascii="Consolas" w:eastAsiaTheme="minorEastAsia" w:hAnsi="Consolas"/>
+          <w:i/>
+          <w:iCs/>
+          <w:color w:val="FF0000"/>
+          <w:sz w:val="18"/>
+          <w:szCs w:val="18"/>
+        </w:rPr>
+        <w:t xml:space="preserve"> y</w:t>
+      </w:r>
+    </w:p>
+    <w:p>
+      <w:pPr>
+        <w:spacing w:after="0"/>
+        <w:rPr>
+          <w:rFonts w:ascii="Consolas" w:eastAsiaTheme="minorEastAsia" w:hAnsi="Consolas"/>
+        </w:rPr>
+      </w:pPr>
+    </w:p>
+    <w:p>
+      <w:pPr>
+        <w:rPr>
+          <w:rFonts w:ascii="Consolas" w:hAnsi="Consolas"/>
+        </w:rPr>
+      </w:pPr>
+      <w:r>
+        <w:rPr>
+          <w:rFonts w:ascii="Consolas" w:hAnsi="Consolas"/>
+        </w:rPr>
+        <w:br w:type="page"/>
+      </w:r>
+    </w:p>
+    <w:p>
+      <w:pPr>
+        <w:spacing w:after="0"/>
+        <w:rPr>
+          <w:rFonts w:ascii="Consolas" w:hAnsi="Consolas"/>
+          <w:b/>
+          <w:bCs/>
+        </w:rPr>
+      </w:pPr>
+      <w:r>
+        <w:rPr>
+          <w:rFonts w:ascii="Consolas" w:hAnsi="Consolas"/>
+          <w:b/>
+          <w:bCs/>
+        </w:rPr>
+        <w:lastRenderedPageBreak/>
+        <w:t xml:space="preserve">Lesson </w:t>
+      </w:r>
+      <w:r>
+        <w:rPr>
+          <w:rFonts w:ascii="Consolas" w:hAnsi="Consolas"/>
+          <w:b/>
+          <w:bCs/>
+        </w:rPr>
+        <w:t>9</w:t>
       </w:r>
     </w:p>
     <w:p>
@@ -32927,6 +33661,30 @@
           <w:rFonts w:ascii="Consolas" w:hAnsi="Consolas"/>
         </w:rPr>
         <w:t xml:space="preserve"> the following are true:</w:t>
+      </w:r>
+    </w:p>
+    <w:p>
+      <w:pPr>
+        <w:spacing w:after="0"/>
+        <w:rPr>
+          <w:rFonts w:ascii="Consolas" w:hAnsi="Consolas"/>
+          <w:i/>
+          <w:iCs/>
+          <w:color w:val="FF0000"/>
+          <w:sz w:val="18"/>
+          <w:szCs w:val="18"/>
+        </w:rPr>
+      </w:pPr>
+      <w:r>
+        <w:rPr>
+          <w:rFonts w:ascii="Consolas" w:hAnsi="Consolas"/>
+          <w:i/>
+          <w:iCs/>
+          <w:color w:val="FF0000"/>
+          <w:sz w:val="18"/>
+          <w:szCs w:val="18"/>
+        </w:rPr>
+        <w:t>Product and sum rules</w:t>
       </w:r>
     </w:p>
     <w:p>
@@ -33935,8 +34693,16 @@
         <w:rPr>
           <w:rFonts w:ascii="Consolas" w:eastAsiaTheme="minorEastAsia" w:hAnsi="Consolas"/>
         </w:rPr>
-        <w:t xml:space="preserve"> concepts</w:t>
-      </w:r>
+        <w:t xml:space="preserve"> </w:t>
+      </w:r>
+      <w:proofErr w:type="gramStart"/>
+      <w:r>
+        <w:rPr>
+          <w:rFonts w:ascii="Consolas" w:eastAsiaTheme="minorEastAsia" w:hAnsi="Consolas"/>
+        </w:rPr>
+        <w:t>concepts</w:t>
+      </w:r>
+      <w:proofErr w:type="gramEnd"/>
       <w:r>
         <w:rPr>
           <w:rFonts w:ascii="Consolas" w:eastAsiaTheme="minorEastAsia" w:hAnsi="Consolas"/>
@@ -35003,7 +35769,6 @@
           <w:b/>
           <w:bCs/>
         </w:rPr>
-        <w:lastRenderedPageBreak/>
         <w:t xml:space="preserve">Lesson </w:t>
       </w:r>
       <w:r>
@@ -35012,7 +35777,7 @@
           <w:b/>
           <w:bCs/>
         </w:rPr>
-        <w:t>9</w:t>
+        <w:t>10</w:t>
       </w:r>
     </w:p>
     <w:p>
@@ -35042,7 +35807,7 @@
           <w:rFonts w:ascii="Consolas" w:hAnsi="Consolas"/>
         </w:rPr>
       </w:pPr>
-      <w:hyperlink r:id="rId24" w:history="1">
+      <w:hyperlink r:id="rId27" w:history="1">
         <w:r>
           <w:rPr>
             <w:rStyle w:val="Hyperlink"/>
@@ -35807,7 +36572,7 @@
                     <pic:cNvPicPr/>
                   </pic:nvPicPr>
                   <pic:blipFill>
-                    <a:blip r:embed="rId25">
+                    <a:blip r:embed="rId28">
                       <a:extLst>
                         <a:ext uri="{28A0092B-C50C-407E-A947-70E740481C1C}">
                           <a14:useLocalDpi xmlns:a14="http://schemas.microsoft.com/office/drawing/2010/main" val="0"/>
@@ -35908,19 +36673,7 @@
           <w:rPr>
             <w:rFonts w:ascii="Cambria Math" w:eastAsiaTheme="minorEastAsia" w:hAnsi="Cambria Math"/>
           </w:rPr>
-          <m:t>L</m:t>
-        </m:r>
-        <m:r>
-          <w:rPr>
-            <w:rFonts w:ascii="Cambria Math" w:eastAsiaTheme="minorEastAsia" w:hAnsi="Cambria Math"/>
-          </w:rPr>
-          <m:t>+</m:t>
-        </m:r>
-        <m:r>
-          <w:rPr>
-            <w:rFonts w:ascii="Cambria Math" w:eastAsiaTheme="minorEastAsia" w:hAnsi="Cambria Math"/>
-          </w:rPr>
-          <m:t>ϵ</m:t>
+          <m:t>L+ϵ</m:t>
         </m:r>
       </m:oMath>
       <w:r>
@@ -36162,7 +36915,7 @@
                     <pic:cNvPicPr/>
                   </pic:nvPicPr>
                   <pic:blipFill>
-                    <a:blip r:embed="rId26" cstate="print">
+                    <a:blip r:embed="rId29" cstate="print">
                       <a:extLst>
                         <a:ext uri="{28A0092B-C50C-407E-A947-70E740481C1C}">
                           <a14:useLocalDpi xmlns:a14="http://schemas.microsoft.com/office/drawing/2010/main" val="0"/>
@@ -36197,6 +36950,7 @@
       <w:r>
         <w:rPr>
           <w:rFonts w:ascii="Consolas" w:eastAsiaTheme="minorEastAsia" w:hAnsi="Consolas"/>
+          <w:noProof/>
         </w:rPr>
         <mc:AlternateContent>
           <mc:Choice Requires="wps">
@@ -36709,13 +37463,7 @@
                                 <w:rPr>
                                   <w:rFonts w:ascii="Cambria Math" w:eastAsiaTheme="minorEastAsia" w:hAnsi="Cambria Math"/>
                                 </w:rPr>
-                                <m:t>f(x,y)</m:t>
-                              </m:r>
-                              <m:r>
-                                <w:rPr>
-                                  <w:rFonts w:ascii="Cambria Math" w:eastAsiaTheme="minorEastAsia" w:hAnsi="Cambria Math"/>
-                                </w:rPr>
-                                <m:t xml:space="preserve">=L </m:t>
+                                <m:t xml:space="preserve">f(x,y)=L </m:t>
                               </m:r>
                             </m:oMath>
                             <w:r>
@@ -37293,13 +38041,7 @@
                           <w:rPr>
                             <w:rFonts w:ascii="Cambria Math" w:eastAsiaTheme="minorEastAsia" w:hAnsi="Cambria Math"/>
                           </w:rPr>
-                          <m:t>f(x,y)</m:t>
-                        </m:r>
-                        <m:r>
-                          <w:rPr>
-                            <w:rFonts w:ascii="Cambria Math" w:eastAsiaTheme="minorEastAsia" w:hAnsi="Cambria Math"/>
-                          </w:rPr>
-                          <m:t xml:space="preserve">=L </m:t>
+                          <m:t xml:space="preserve">f(x,y)=L </m:t>
                         </m:r>
                       </m:oMath>
                       <w:r>
@@ -37534,7 +38276,6 @@
         <w:rPr>
           <w:rFonts w:ascii="Consolas" w:eastAsiaTheme="minorEastAsia" w:hAnsi="Consolas"/>
         </w:rPr>
-        <w:lastRenderedPageBreak/>
         <w:t>How to use the precise definition</w:t>
       </w:r>
     </w:p>
@@ -39209,7 +39950,7 @@
               <w:rPr>
                 <w:rFonts w:ascii="Cambria Math" w:eastAsiaTheme="minorEastAsia" w:hAnsi="Cambria Math"/>
               </w:rPr>
-              <m:t>x</m:t>
+              <m:t>y</m:t>
             </m:r>
           </m:den>
         </m:f>
@@ -40261,19 +41002,7 @@
         <w:rPr>
           <w:rFonts w:ascii="Consolas" w:eastAsiaTheme="minorEastAsia" w:hAnsi="Consolas"/>
         </w:rPr>
-        <w:t>[</w:t>
-      </w:r>
-      <w:r>
-        <w:rPr>
-          <w:rFonts w:ascii="Consolas" w:eastAsiaTheme="minorEastAsia" w:hAnsi="Consolas"/>
-        </w:rPr>
-        <w:t>3</w:t>
-      </w:r>
-      <w:r>
-        <w:rPr>
-          <w:rFonts w:ascii="Consolas" w:eastAsiaTheme="minorEastAsia" w:hAnsi="Consolas"/>
-        </w:rPr>
-        <w:t xml:space="preserve">] </w:t>
+        <w:t xml:space="preserve">[3] </w:t>
       </w:r>
       <w:r>
         <w:rPr>
@@ -40358,19 +41087,7 @@
               <w:rPr>
                 <w:rFonts w:ascii="Cambria Math" w:eastAsiaTheme="minorEastAsia" w:hAnsi="Cambria Math"/>
               </w:rPr>
-              <m:t>(x,y)→(</m:t>
-            </m:r>
-            <m:r>
-              <w:rPr>
-                <w:rFonts w:ascii="Cambria Math" w:eastAsiaTheme="minorEastAsia" w:hAnsi="Cambria Math"/>
-              </w:rPr>
-              <m:t>0,0</m:t>
-            </m:r>
-            <m:r>
-              <w:rPr>
-                <w:rFonts w:ascii="Cambria Math" w:eastAsiaTheme="minorEastAsia" w:hAnsi="Cambria Math"/>
-              </w:rPr>
-              <m:t>)</m:t>
+              <m:t>(x,y)→(0,0)</m:t>
             </m:r>
           </m:lim>
         </m:limLow>
@@ -40667,11 +41384,6 @@
           <w:rFonts w:ascii="Consolas" w:eastAsiaTheme="minorEastAsia" w:hAnsi="Consolas"/>
         </w:rPr>
         <w:tab/>
-      </w:r>
-      <w:r>
-        <w:rPr>
-          <w:rFonts w:ascii="Consolas" w:eastAsiaTheme="minorEastAsia" w:hAnsi="Consolas"/>
-        </w:rPr>
         <w:t xml:space="preserve">If </w:t>
       </w:r>
       <m:oMath>
@@ -40717,13 +41429,7 @@
                       <w:rPr>
                         <w:rFonts w:ascii="Cambria Math" w:eastAsiaTheme="minorEastAsia" w:hAnsi="Cambria Math"/>
                       </w:rPr>
-                      <m:t>x-</m:t>
-                    </m:r>
-                    <m:r>
-                      <w:rPr>
-                        <w:rFonts w:ascii="Cambria Math" w:eastAsiaTheme="minorEastAsia" w:hAnsi="Cambria Math"/>
-                      </w:rPr>
-                      <m:t>0</m:t>
+                      <m:t>x-0</m:t>
                     </m:r>
                   </m:e>
                 </m:d>
@@ -40757,13 +41463,7 @@
                   <w:rPr>
                     <w:rFonts w:ascii="Cambria Math" w:eastAsiaTheme="minorEastAsia" w:hAnsi="Cambria Math"/>
                   </w:rPr>
-                  <m:t>0</m:t>
-                </m:r>
-                <m:r>
-                  <w:rPr>
-                    <w:rFonts w:ascii="Cambria Math" w:eastAsiaTheme="minorEastAsia" w:hAnsi="Cambria Math"/>
-                  </w:rPr>
-                  <m:t>)</m:t>
+                  <m:t>0)</m:t>
                 </m:r>
               </m:e>
               <m:sup>
@@ -41974,7 +42674,6 @@
         <w:rPr>
           <w:rFonts w:ascii="Consolas" w:eastAsiaTheme="minorEastAsia" w:hAnsi="Consolas"/>
         </w:rPr>
-        <w:lastRenderedPageBreak/>
         <w:tab/>
         <w:t xml:space="preserve">Let’s create some inequalities </w:t>
       </w:r>
@@ -42273,13 +42972,7 @@
           <w:rPr>
             <w:rFonts w:ascii="Cambria Math" w:eastAsiaTheme="minorEastAsia" w:hAnsi="Cambria Math"/>
           </w:rPr>
-          <m:t>≤</m:t>
-        </m:r>
-        <m:r>
-          <w:rPr>
-            <w:rFonts w:ascii="Cambria Math" w:eastAsiaTheme="minorEastAsia" w:hAnsi="Cambria Math"/>
-          </w:rPr>
-          <m:t>1</m:t>
+          <m:t>≤1</m:t>
         </m:r>
       </m:oMath>
       <w:r>
@@ -42496,13 +43189,7 @@
           <w:rPr>
             <w:rFonts w:ascii="Cambria Math" w:eastAsiaTheme="minorEastAsia" w:hAnsi="Cambria Math"/>
           </w:rPr>
-          <m:t>≤</m:t>
-        </m:r>
-        <m:r>
-          <w:rPr>
-            <w:rFonts w:ascii="Cambria Math" w:eastAsiaTheme="minorEastAsia" w:hAnsi="Cambria Math"/>
-          </w:rPr>
-          <m:t>|y|</m:t>
+          <m:t>≤|y|</m:t>
         </m:r>
       </m:oMath>
       <w:r>
@@ -42533,18 +43220,7 @@
           <w:sz w:val="18"/>
           <w:szCs w:val="18"/>
         </w:rPr>
-        <w:t>Since the</w:t>
-      </w:r>
-      <w:r>
-        <w:rPr>
-          <w:rFonts w:ascii="Consolas" w:eastAsiaTheme="minorEastAsia" w:hAnsi="Consolas"/>
-          <w:i/>
-          <w:iCs/>
-          <w:color w:val="FF0000"/>
-          <w:sz w:val="18"/>
-          <w:szCs w:val="18"/>
-        </w:rPr>
-        <w:t xml:space="preserve"> LHS </w:t>
+        <w:t xml:space="preserve">Since the LHS </w:t>
       </w:r>
       <w:r>
         <w:rPr>
@@ -43009,13 +43685,7 @@
           <w:rPr>
             <w:rFonts w:ascii="Cambria Math" w:eastAsiaTheme="minorEastAsia" w:hAnsi="Cambria Math"/>
           </w:rPr>
-          <m:t xml:space="preserve"> =</m:t>
-        </m:r>
-        <m:r>
-          <w:rPr>
-            <w:rFonts w:ascii="Cambria Math" w:eastAsiaTheme="minorEastAsia" w:hAnsi="Cambria Math"/>
-          </w:rPr>
-          <m:t>0</m:t>
+          <m:t xml:space="preserve"> =0</m:t>
         </m:r>
       </m:oMath>
     </w:p>
@@ -43320,8 +43990,6 @@
         </w:rPr>
         <w:t xml:space="preserve">SEM 1 </w:t>
       </w:r>
-      <w:bookmarkStart w:id="1" w:name="_GoBack"/>
-      <w:bookmarkEnd w:id="1"/>
       <w:r>
         <w:rPr>
           <w:rFonts w:ascii="Consolas" w:hAnsi="Consolas"/>
@@ -45436,7 +46104,13 @@
               <w:rPr>
                 <w:rFonts w:ascii="Cambria Math" w:hAnsi="Cambria Math"/>
               </w:rPr>
-              <m:t>-2-6</m:t>
+              <m:t>+</m:t>
+            </m:r>
+            <m:r>
+              <w:rPr>
+                <w:rFonts w:ascii="Cambria Math" w:hAnsi="Cambria Math"/>
+              </w:rPr>
+              <m:t>2-6</m:t>
             </m:r>
             <m:r>
               <w:rPr>
@@ -45688,6 +46362,120 @@
       <w:pPr>
         <w:spacing w:after="0"/>
         <w:rPr>
+          <w:rFonts w:ascii="Consolas" w:hAnsi="Consolas"/>
+        </w:rPr>
+      </w:pPr>
+      <w:r>
+        <w:rPr>
+          <w:rFonts w:ascii="Consolas" w:hAnsi="Consolas"/>
+        </w:rPr>
+        <w:t xml:space="preserve">Now we can start with the calculation using the function </w:t>
+      </w:r>
+      <m:oMath>
+        <m:r>
+          <w:rPr>
+            <w:rFonts w:ascii="Cambria Math" w:hAnsi="Cambria Math"/>
+          </w:rPr>
+          <m:t>f(x,y)</m:t>
+        </m:r>
+      </m:oMath>
+    </w:p>
+    <w:p>
+      <w:pPr>
+        <w:spacing w:after="0"/>
+        <w:rPr>
+          <w:rFonts w:ascii="Consolas" w:eastAsiaTheme="minorEastAsia" w:hAnsi="Consolas"/>
+        </w:rPr>
+      </w:pPr>
+      <m:oMath>
+        <m:d>
+          <m:dPr>
+            <m:begChr m:val="|"/>
+            <m:endChr m:val="|"/>
+            <m:ctrlPr>
+              <w:rPr>
+                <w:rFonts w:ascii="Cambria Math" w:hAnsi="Cambria Math"/>
+                <w:i/>
+              </w:rPr>
+            </m:ctrlPr>
+          </m:dPr>
+          <m:e>
+            <m:r>
+              <w:rPr>
+                <w:rFonts w:ascii="Cambria Math" w:hAnsi="Cambria Math"/>
+              </w:rPr>
+              <m:t>f</m:t>
+            </m:r>
+            <m:d>
+              <m:dPr>
+                <m:ctrlPr>
+                  <w:rPr>
+                    <w:rFonts w:ascii="Cambria Math" w:hAnsi="Cambria Math"/>
+                    <w:i/>
+                  </w:rPr>
+                </m:ctrlPr>
+              </m:dPr>
+              <m:e>
+                <m:r>
+                  <w:rPr>
+                    <w:rFonts w:ascii="Cambria Math" w:hAnsi="Cambria Math"/>
+                  </w:rPr>
+                  <m:t>x,y</m:t>
+                </m:r>
+              </m:e>
+            </m:d>
+            <m:r>
+              <w:rPr>
+                <w:rFonts w:ascii="Cambria Math" w:hAnsi="Cambria Math"/>
+              </w:rPr>
+              <m:t>-</m:t>
+            </m:r>
+            <m:d>
+              <m:dPr>
+                <m:ctrlPr>
+                  <w:rPr>
+                    <w:rFonts w:ascii="Cambria Math" w:hAnsi="Cambria Math"/>
+                    <w:i/>
+                  </w:rPr>
+                </m:ctrlPr>
+              </m:dPr>
+              <m:e>
+                <m:r>
+                  <w:rPr>
+                    <w:rFonts w:ascii="Cambria Math" w:hAnsi="Cambria Math"/>
+                  </w:rPr>
+                  <m:t>-1</m:t>
+                </m:r>
+              </m:e>
+            </m:d>
+          </m:e>
+        </m:d>
+        <m:r>
+          <w:rPr>
+            <w:rFonts w:ascii="Cambria Math" w:hAnsi="Cambria Math"/>
+          </w:rPr>
+          <m:t>= 4|x-1|-2|y+1|</m:t>
+        </m:r>
+      </m:oMath>
+      <w:r>
+        <w:rPr>
+          <w:rFonts w:ascii="Consolas" w:eastAsiaTheme="minorEastAsia" w:hAnsi="Consolas"/>
+        </w:rPr>
+        <w:t xml:space="preserve"> </w:t>
+      </w:r>
+    </w:p>
+    <w:p>
+      <w:pPr>
+        <w:spacing w:after="0"/>
+        <w:rPr>
+          <w:rFonts w:ascii="Consolas" w:eastAsiaTheme="minorEastAsia" w:hAnsi="Consolas"/>
+        </w:rPr>
+      </w:pPr>
+    </w:p>
+    <w:p>
+      <w:pPr>
+        <w:spacing w:after="0"/>
+        <w:rPr>
           <w:rFonts w:ascii="Consolas" w:eastAsiaTheme="minorEastAsia" w:hAnsi="Consolas"/>
         </w:rPr>
       </w:pPr>
@@ -46441,115 +47229,9 @@
       <w:pPr>
         <w:spacing w:after="0"/>
         <w:rPr>
-          <w:rFonts w:ascii="Consolas" w:hAnsi="Consolas"/>
-        </w:rPr>
-      </w:pPr>
-    </w:p>
-    <w:p>
-      <w:pPr>
-        <w:spacing w:after="0"/>
-        <w:rPr>
-          <w:rFonts w:ascii="Consolas" w:hAnsi="Consolas"/>
-        </w:rPr>
-      </w:pPr>
-      <w:r>
-        <w:rPr>
-          <w:rFonts w:ascii="Consolas" w:hAnsi="Consolas"/>
-        </w:rPr>
-        <w:t xml:space="preserve">Now we can start with the calculation using the function </w:t>
-      </w:r>
-      <m:oMath>
-        <m:r>
-          <w:rPr>
-            <w:rFonts w:ascii="Cambria Math" w:hAnsi="Cambria Math"/>
-          </w:rPr>
-          <m:t>f(x,y)</m:t>
-        </m:r>
-      </m:oMath>
-    </w:p>
-    <w:p>
-      <w:pPr>
-        <w:spacing w:after="0"/>
-        <w:rPr>
-          <w:rFonts w:ascii="Consolas" w:eastAsiaTheme="minorEastAsia" w:hAnsi="Consolas"/>
-        </w:rPr>
-      </w:pPr>
-      <m:oMath>
-        <m:d>
-          <m:dPr>
-            <m:begChr m:val="|"/>
-            <m:endChr m:val="|"/>
-            <m:ctrlPr>
-              <w:rPr>
-                <w:rFonts w:ascii="Cambria Math" w:hAnsi="Cambria Math"/>
-                <w:i/>
-              </w:rPr>
-            </m:ctrlPr>
-          </m:dPr>
-          <m:e>
-            <m:r>
-              <w:rPr>
-                <w:rFonts w:ascii="Cambria Math" w:hAnsi="Cambria Math"/>
-              </w:rPr>
-              <m:t>f</m:t>
-            </m:r>
-            <m:d>
-              <m:dPr>
-                <m:ctrlPr>
-                  <w:rPr>
-                    <w:rFonts w:ascii="Cambria Math" w:hAnsi="Cambria Math"/>
-                    <w:i/>
-                  </w:rPr>
-                </m:ctrlPr>
-              </m:dPr>
-              <m:e>
-                <m:r>
-                  <w:rPr>
-                    <w:rFonts w:ascii="Cambria Math" w:hAnsi="Cambria Math"/>
-                  </w:rPr>
-                  <m:t>x,y</m:t>
-                </m:r>
-              </m:e>
-            </m:d>
-            <m:r>
-              <w:rPr>
-                <w:rFonts w:ascii="Cambria Math" w:hAnsi="Cambria Math"/>
-              </w:rPr>
-              <m:t>-</m:t>
-            </m:r>
-            <m:d>
-              <m:dPr>
-                <m:ctrlPr>
-                  <w:rPr>
-                    <w:rFonts w:ascii="Cambria Math" w:hAnsi="Cambria Math"/>
-                    <w:i/>
-                  </w:rPr>
-                </m:ctrlPr>
-              </m:dPr>
-              <m:e>
-                <m:r>
-                  <w:rPr>
-                    <w:rFonts w:ascii="Cambria Math" w:hAnsi="Cambria Math"/>
-                  </w:rPr>
-                  <m:t>-1</m:t>
-                </m:r>
-              </m:e>
-            </m:d>
-          </m:e>
-        </m:d>
-        <m:r>
-          <w:rPr>
-            <w:rFonts w:ascii="Cambria Math" w:hAnsi="Cambria Math"/>
-          </w:rPr>
-          <m:t>= 4|x-1|-2|y+1|</m:t>
-        </m:r>
-      </m:oMath>
-      <w:r>
-        <w:rPr>
-          <w:rFonts w:ascii="Consolas" w:eastAsiaTheme="minorEastAsia" w:hAnsi="Consolas"/>
-        </w:rPr>
-        <w:t xml:space="preserve"> </w:t>
-      </w:r>
+          <w:rFonts w:ascii="Consolas" w:eastAsiaTheme="minorEastAsia" w:hAnsi="Consolas"/>
+        </w:rPr>
+      </w:pPr>
     </w:p>
     <w:p>
       <w:pPr>
@@ -47022,16 +47704,7 @@
           <w:rPr>
             <w:rFonts w:ascii="Cambria Math" w:eastAsiaTheme="minorEastAsia" w:hAnsi="Cambria Math"/>
           </w:rPr>
-          <m:t xml:space="preserve"> </m:t>
-        </m:r>
-        <m:r>
-          <m:rPr>
-            <m:sty m:val="p"/>
-          </m:rPr>
-          <w:rPr>
-            <w:rFonts w:ascii="Cambria Math" w:eastAsiaTheme="minorEastAsia" w:hAnsi="Cambria Math"/>
-          </w:rPr>
-          <m:t xml:space="preserve"> </m:t>
+          <m:t xml:space="preserve">  </m:t>
         </m:r>
         <m:r>
           <w:rPr>
@@ -48657,13 +49330,246 @@
           <w:rPr>
             <w:rFonts w:ascii="Cambria Math" w:eastAsiaTheme="minorEastAsia" w:hAnsi="Cambria Math"/>
           </w:rPr>
-          <m:t>f(x,y)=</m:t>
+          <m:t>f(x,y)=-1</m:t>
         </m:r>
+      </m:oMath>
+    </w:p>
+    <w:p>
+      <w:pPr>
+        <w:spacing w:after="0"/>
+        <w:rPr>
+          <w:rFonts w:ascii="Consolas" w:eastAsiaTheme="minorEastAsia" w:hAnsi="Consolas"/>
+        </w:rPr>
+      </w:pPr>
+    </w:p>
+    <w:p>
+      <w:pPr>
+        <w:spacing w:after="0"/>
+        <w:rPr>
+          <w:rFonts w:ascii="Consolas" w:hAnsi="Consolas"/>
+        </w:rPr>
+      </w:pPr>
+    </w:p>
+    <w:p>
+      <w:pPr>
+        <w:spacing w:after="0"/>
+        <w:rPr>
+          <w:rFonts w:ascii="Consolas" w:hAnsi="Consolas"/>
+        </w:rPr>
+      </w:pPr>
+    </w:p>
+    <w:p>
+      <w:pPr>
+        <w:spacing w:after="0"/>
+        <w:rPr>
+          <w:rFonts w:ascii="Consolas" w:hAnsi="Consolas"/>
+        </w:rPr>
+      </w:pPr>
+    </w:p>
+    <w:p>
+      <w:pPr>
+        <w:spacing w:after="0"/>
+        <w:rPr>
+          <w:rFonts w:ascii="Consolas" w:hAnsi="Consolas"/>
+        </w:rPr>
+      </w:pPr>
+    </w:p>
+    <w:p>
+      <w:pPr>
+        <w:spacing w:after="0"/>
+        <w:rPr>
+          <w:rFonts w:ascii="Consolas" w:hAnsi="Consolas"/>
+        </w:rPr>
+      </w:pPr>
+    </w:p>
+    <w:p>
+      <w:pPr>
+        <w:spacing w:after="0"/>
+        <w:rPr>
+          <w:rFonts w:ascii="Consolas" w:hAnsi="Consolas"/>
+        </w:rPr>
+      </w:pPr>
+    </w:p>
+    <w:p>
+      <w:pPr>
+        <w:spacing w:after="0"/>
+        <w:rPr>
+          <w:rFonts w:ascii="Consolas" w:hAnsi="Consolas"/>
+        </w:rPr>
+      </w:pPr>
+    </w:p>
+    <w:p>
+      <w:pPr>
+        <w:spacing w:after="0"/>
+        <w:rPr>
+          <w:rFonts w:ascii="Consolas" w:hAnsi="Consolas"/>
+        </w:rPr>
+      </w:pPr>
+    </w:p>
+    <w:p>
+      <w:pPr>
+        <w:spacing w:after="0"/>
+        <w:rPr>
+          <w:rFonts w:ascii="Consolas" w:hAnsi="Consolas"/>
+        </w:rPr>
+      </w:pPr>
+    </w:p>
+    <w:p>
+      <w:pPr>
+        <w:spacing w:after="0"/>
+        <w:rPr>
+          <w:rFonts w:ascii="Consolas" w:hAnsi="Consolas"/>
+        </w:rPr>
+      </w:pPr>
+    </w:p>
+    <w:p>
+      <w:pPr>
+        <w:spacing w:after="0"/>
+        <w:rPr>
+          <w:rFonts w:ascii="Consolas" w:hAnsi="Consolas"/>
+        </w:rPr>
+      </w:pPr>
+    </w:p>
+    <w:p>
+      <w:pPr>
+        <w:spacing w:after="0"/>
+        <w:rPr>
+          <w:rFonts w:ascii="Consolas" w:hAnsi="Consolas"/>
+        </w:rPr>
+      </w:pPr>
+    </w:p>
+    <w:p>
+      <w:pPr>
+        <w:spacing w:after="0"/>
+        <w:rPr>
+          <w:rFonts w:ascii="Consolas" w:hAnsi="Consolas"/>
+        </w:rPr>
+      </w:pPr>
+    </w:p>
+    <w:p>
+      <w:pPr>
+        <w:spacing w:after="0"/>
+        <w:rPr>
+          <w:rFonts w:ascii="Consolas" w:hAnsi="Consolas"/>
+        </w:rPr>
+      </w:pPr>
+    </w:p>
+    <w:p>
+      <w:pPr>
+        <w:spacing w:after="0"/>
+        <w:rPr>
+          <w:rFonts w:ascii="Consolas" w:hAnsi="Consolas"/>
+        </w:rPr>
+      </w:pPr>
+    </w:p>
+    <w:p>
+      <w:pPr>
+        <w:spacing w:after="0"/>
+        <w:rPr>
+          <w:rFonts w:ascii="Consolas" w:hAnsi="Consolas"/>
+        </w:rPr>
+      </w:pPr>
+    </w:p>
+    <w:p>
+      <w:pPr>
+        <w:spacing w:after="0"/>
+        <w:rPr>
+          <w:rFonts w:ascii="Consolas" w:hAnsi="Consolas"/>
+        </w:rPr>
+      </w:pPr>
+    </w:p>
+    <w:p>
+      <w:pPr>
+        <w:spacing w:after="0"/>
+        <w:rPr>
+          <w:rFonts w:ascii="Consolas" w:hAnsi="Consolas"/>
+        </w:rPr>
+      </w:pPr>
+    </w:p>
+    <w:p>
+      <w:pPr>
+        <w:spacing w:after="0"/>
+        <w:rPr>
+          <w:rFonts w:ascii="Consolas" w:hAnsi="Consolas"/>
+        </w:rPr>
+      </w:pPr>
+    </w:p>
+    <w:p>
+      <w:pPr>
+        <w:spacing w:after="0"/>
+        <w:rPr>
+          <w:rFonts w:ascii="Consolas" w:hAnsi="Consolas"/>
+        </w:rPr>
+      </w:pPr>
+    </w:p>
+    <w:p>
+      <w:pPr>
+        <w:spacing w:after="0"/>
+        <w:rPr>
+          <w:rFonts w:ascii="Consolas" w:hAnsi="Consolas"/>
+        </w:rPr>
+      </w:pPr>
+    </w:p>
+    <w:p>
+      <w:pPr>
+        <w:spacing w:after="0"/>
+        <w:rPr>
+          <w:rFonts w:ascii="Consolas" w:hAnsi="Consolas"/>
+        </w:rPr>
+      </w:pPr>
+    </w:p>
+    <w:p>
+      <w:pPr>
+        <w:spacing w:after="0"/>
+        <w:rPr>
+          <w:rFonts w:ascii="Consolas" w:hAnsi="Consolas"/>
+        </w:rPr>
+      </w:pPr>
+    </w:p>
+    <w:p>
+      <w:pPr>
+        <w:spacing w:after="0"/>
+        <w:rPr>
+          <w:rFonts w:ascii="Consolas" w:hAnsi="Consolas"/>
+          <w:b/>
+          <w:bCs/>
+        </w:rPr>
+      </w:pPr>
+      <w:r>
+        <w:rPr>
+          <w:rFonts w:ascii="Consolas" w:hAnsi="Consolas"/>
+          <w:b/>
+          <w:bCs/>
+        </w:rPr>
+        <w:lastRenderedPageBreak/>
+        <w:t>Lesson 11</w:t>
+      </w:r>
+    </w:p>
+    <w:p>
+      <w:pPr>
+        <w:spacing w:after="0"/>
+        <w:rPr>
+          <w:rFonts w:ascii="Consolas" w:eastAsiaTheme="minorEastAsia" w:hAnsi="Consolas"/>
+        </w:rPr>
+      </w:pPr>
+      <w:r>
+        <w:rPr>
+          <w:rFonts w:ascii="Consolas" w:hAnsi="Consolas"/>
+        </w:rPr>
+        <w:t>Parameterizing a curve</w:t>
+      </w:r>
+      <w:r>
+        <w:rPr>
+          <w:rFonts w:ascii="Consolas" w:hAnsi="Consolas"/>
+        </w:rPr>
+        <w:t xml:space="preserve"> </w:t>
+      </w:r>
+      <m:oMath>
         <m:r>
           <w:rPr>
-            <w:rFonts w:ascii="Cambria Math" w:eastAsiaTheme="minorEastAsia" w:hAnsi="Cambria Math"/>
+            <w:rFonts w:ascii="Cambria Math" w:hAnsi="Cambria Math"/>
           </w:rPr>
-          <m:t>-1</m:t>
+          <m:t>C</m:t>
         </m:r>
       </m:oMath>
     </w:p>
@@ -48682,6 +49588,257 @@
           <w:rFonts w:ascii="Consolas" w:hAnsi="Consolas"/>
         </w:rPr>
       </w:pPr>
+      <w:r>
+        <w:rPr>
+          <w:rFonts w:ascii="Consolas" w:hAnsi="Consolas"/>
+        </w:rPr>
+        <w:t>A curve is defined as:</w:t>
+      </w:r>
+    </w:p>
+    <w:p>
+      <w:pPr>
+        <w:spacing w:after="0"/>
+        <w:rPr>
+          <w:rFonts w:ascii="Consolas" w:hAnsi="Consolas"/>
+        </w:rPr>
+      </w:pPr>
+    </w:p>
+    <w:p>
+      <w:pPr>
+        <w:spacing w:after="0"/>
+        <w:rPr>
+          <w:rFonts w:ascii="Consolas" w:hAnsi="Consolas"/>
+        </w:rPr>
+      </w:pPr>
+      <w:r>
+        <w:rPr>
+          <w:rFonts w:ascii="Consolas" w:hAnsi="Consolas"/>
+        </w:rPr>
+        <w:t xml:space="preserve">[1] </w:t>
+      </w:r>
+      <w:r>
+        <w:rPr>
+          <w:rFonts w:ascii="Consolas" w:hAnsi="Consolas"/>
+        </w:rPr>
+        <w:t xml:space="preserve">Simple </w:t>
+      </w:r>
+    </w:p>
+    <w:p>
+      <w:pPr>
+        <w:spacing w:after="0"/>
+        <w:ind w:left="720"/>
+        <w:rPr>
+          <w:rFonts w:ascii="Consolas" w:hAnsi="Consolas"/>
+        </w:rPr>
+      </w:pPr>
+      <w:r>
+        <w:rPr>
+          <w:rFonts w:ascii="Consolas" w:hAnsi="Consolas"/>
+        </w:rPr>
+        <w:t>C</w:t>
+      </w:r>
+      <w:r>
+        <w:rPr>
+          <w:rFonts w:ascii="Consolas" w:hAnsi="Consolas"/>
+        </w:rPr>
+        <w:t>hanges direction but does not cross itself while changing direction. A simple curve can be open and closed both.</w:t>
+      </w:r>
+    </w:p>
+    <w:p>
+      <w:pPr>
+        <w:spacing w:after="0"/>
+        <w:ind w:left="720"/>
+        <w:rPr>
+          <w:rFonts w:ascii="Consolas" w:hAnsi="Consolas"/>
+        </w:rPr>
+      </w:pPr>
+    </w:p>
+    <w:p>
+      <w:pPr>
+        <w:spacing w:after="0"/>
+        <w:rPr>
+          <w:rFonts w:ascii="Consolas" w:hAnsi="Consolas"/>
+        </w:rPr>
+      </w:pPr>
+      <w:r>
+        <w:rPr>
+          <w:rFonts w:ascii="Consolas" w:hAnsi="Consolas"/>
+        </w:rPr>
+        <w:t>[</w:t>
+      </w:r>
+      <w:r>
+        <w:rPr>
+          <w:rFonts w:ascii="Consolas" w:hAnsi="Consolas"/>
+        </w:rPr>
+        <w:t>2</w:t>
+      </w:r>
+      <w:r>
+        <w:rPr>
+          <w:rFonts w:ascii="Consolas" w:hAnsi="Consolas"/>
+        </w:rPr>
+        <w:t>] S</w:t>
+      </w:r>
+      <w:r>
+        <w:rPr>
+          <w:rFonts w:ascii="Consolas" w:hAnsi="Consolas"/>
+        </w:rPr>
+        <w:t>mooth</w:t>
+      </w:r>
+      <w:r>
+        <w:rPr>
+          <w:rFonts w:ascii="Consolas" w:hAnsi="Consolas"/>
+        </w:rPr>
+        <w:t xml:space="preserve"> </w:t>
+      </w:r>
+    </w:p>
+    <w:p>
+      <w:pPr>
+        <w:spacing w:after="0"/>
+        <w:ind w:left="720"/>
+        <w:rPr>
+          <w:rFonts w:ascii="Consolas" w:hAnsi="Consolas"/>
+        </w:rPr>
+      </w:pPr>
+      <w:r>
+        <w:rPr>
+          <w:rFonts w:ascii="Consolas" w:hAnsi="Consolas"/>
+        </w:rPr>
+        <w:t>Has derivative at every point</w:t>
+      </w:r>
+      <w:r>
+        <w:rPr>
+          <w:rFonts w:ascii="Consolas" w:hAnsi="Consolas"/>
+        </w:rPr>
+        <w:t>.</w:t>
+      </w:r>
+    </w:p>
+    <w:p>
+      <w:pPr>
+        <w:spacing w:after="0"/>
+        <w:rPr>
+          <w:rFonts w:ascii="Consolas" w:hAnsi="Consolas"/>
+        </w:rPr>
+      </w:pPr>
+    </w:p>
+    <w:p>
+      <w:pPr>
+        <w:spacing w:after="0"/>
+        <w:rPr>
+          <w:rFonts w:ascii="Consolas" w:hAnsi="Consolas"/>
+        </w:rPr>
+      </w:pPr>
+      <w:r>
+        <w:rPr>
+          <w:rFonts w:ascii="Consolas" w:hAnsi="Consolas"/>
+        </w:rPr>
+        <w:t xml:space="preserve">[3] </w:t>
+      </w:r>
+      <w:r>
+        <w:rPr>
+          <w:rFonts w:ascii="Consolas" w:hAnsi="Consolas"/>
+        </w:rPr>
+        <w:t>Piecewise Smooth</w:t>
+      </w:r>
+    </w:p>
+    <w:p>
+      <w:pPr>
+        <w:spacing w:after="0"/>
+        <w:rPr>
+          <w:rFonts w:ascii="Consolas" w:hAnsi="Consolas"/>
+        </w:rPr>
+      </w:pPr>
+      <w:r>
+        <w:rPr>
+          <w:rFonts w:ascii="Consolas" w:hAnsi="Consolas"/>
+        </w:rPr>
+        <w:tab/>
+        <w:t>Is made up of finite number of connected smooth curves</w:t>
+      </w:r>
+    </w:p>
+    <w:p>
+      <w:pPr>
+        <w:spacing w:after="0"/>
+        <w:rPr>
+          <w:rFonts w:ascii="Consolas" w:hAnsi="Consolas"/>
+        </w:rPr>
+      </w:pPr>
+    </w:p>
+    <w:p>
+      <w:pPr>
+        <w:spacing w:after="0"/>
+        <w:rPr>
+          <w:rFonts w:ascii="Consolas" w:hAnsi="Consolas"/>
+        </w:rPr>
+      </w:pPr>
+      <w:r>
+        <w:rPr>
+          <w:rFonts w:ascii="Consolas" w:hAnsi="Consolas"/>
+        </w:rPr>
+        <w:t xml:space="preserve">[4] </w:t>
+      </w:r>
+      <w:r>
+        <w:rPr>
+          <w:rFonts w:ascii="Consolas" w:hAnsi="Consolas"/>
+        </w:rPr>
+        <w:t>Open or Closed</w:t>
+      </w:r>
+    </w:p>
+    <w:p>
+      <w:pPr>
+        <w:spacing w:after="0"/>
+        <w:rPr>
+          <w:rFonts w:ascii="Consolas" w:hAnsi="Consolas"/>
+        </w:rPr>
+      </w:pPr>
+      <w:r>
+        <w:rPr>
+          <w:rFonts w:ascii="Consolas" w:hAnsi="Consolas"/>
+        </w:rPr>
+        <w:tab/>
+      </w:r>
+      <w:r>
+        <w:rPr>
+          <w:rFonts w:ascii="Consolas" w:hAnsi="Consolas"/>
+        </w:rPr>
+        <w:t>Open</w:t>
+      </w:r>
+      <w:bookmarkStart w:id="1" w:name="_GoBack"/>
+      <w:bookmarkEnd w:id="1"/>
+      <w:r>
+        <w:rPr>
+          <w:rFonts w:ascii="Consolas" w:hAnsi="Consolas"/>
+        </w:rPr>
+        <w:t xml:space="preserve">: </w:t>
+      </w:r>
+      <w:r>
+        <w:rPr>
+          <w:rFonts w:ascii="Consolas" w:hAnsi="Consolas"/>
+        </w:rPr>
+        <w:tab/>
+        <w:t>has distinct endpoints</w:t>
+      </w:r>
+    </w:p>
+    <w:p>
+      <w:pPr>
+        <w:spacing w:after="0"/>
+        <w:rPr>
+          <w:rFonts w:ascii="Consolas" w:hAnsi="Consolas"/>
+        </w:rPr>
+      </w:pPr>
+      <w:r>
+        <w:rPr>
+          <w:rFonts w:ascii="Consolas" w:hAnsi="Consolas"/>
+        </w:rPr>
+        <w:tab/>
+        <w:t>Closed:</w:t>
+      </w:r>
+      <w:r>
+        <w:rPr>
+          <w:rFonts w:ascii="Consolas" w:hAnsi="Consolas"/>
+        </w:rPr>
+        <w:tab/>
+        <w:t xml:space="preserve">the endpoints coincide </w:t>
+      </w:r>
     </w:p>
     <w:p>
       <w:pPr>
@@ -49658,6 +50815,18 @@
       <w:shd w:val="clear" w:color="auto" w:fill="E1DFDD"/>
     </w:rPr>
   </w:style>
+  <w:style w:type="character" w:styleId="FollowedHyperlink">
+    <w:name w:val="FollowedHyperlink"/>
+    <w:basedOn w:val="DefaultParagraphFont"/>
+    <w:uiPriority w:val="99"/>
+    <w:semiHidden/>
+    <w:unhideWhenUsed/>
+    <w:rsid w:val="00635E30"/>
+    <w:rPr>
+      <w:color w:val="954F72" w:themeColor="followedHyperlink"/>
+      <w:u w:val="single"/>
+    </w:rPr>
+  </w:style>
 </w:styles>
 </file>
 

</xml_diff>